<commit_message>
Update with the latest license file
</commit_message>
<xml_diff>
--- a/SampleQRCodes/Assets/Plugins/Microsoft Mixed Reality QR Code API - Software Development Kit (SDK) Use Terms.docx
+++ b/SampleQRCodes/Assets/Plugins/Microsoft Mixed Reality QR Code API - Software Development Kit (SDK) Use Terms.docx
@@ -1,13 +1,11 @@
 
 <file path=word/document.xml><?xml version="1.0" encoding="utf-8"?>
-<w:document xmlns:wpc="http://schemas.microsoft.com/office/word/2010/wordprocessingCanvas" xmlns:mc="http://schemas.openxmlformats.org/markup-compatibility/2006" xmlns:o="urn:schemas-microsoft-com:office:office" xmlns:r="http://schemas.openxmlformats.org/officeDocument/2006/relationships" xmlns:m="http://schemas.openxmlformats.org/officeDocument/2006/math" xmlns:v="urn:schemas-microsoft-com:vml" xmlns:wp14="http://schemas.microsoft.com/office/word/2010/wordprocessingDrawing" xmlns:wp="http://schemas.openxmlformats.org/drawingml/2006/wordprocessingDrawing" xmlns:w10="urn:schemas-microsoft-com:office:word" xmlns:w="http://schemas.openxmlformats.org/wordprocessingml/2006/main" xmlns:w14="http://schemas.microsoft.com/office/word/2010/wordml" xmlns:w15="http://schemas.microsoft.com/office/word/2012/wordml" xmlns:wpg="http://schemas.microsoft.com/office/word/2010/wordprocessingGroup" xmlns:wpi="http://schemas.microsoft.com/office/word/2010/wordprocessingInk" xmlns:wne="http://schemas.microsoft.com/office/word/2006/wordml" xmlns:wps="http://schemas.microsoft.com/office/word/2010/wordprocessingShape" mc:Ignorable="w14 w15 wp14">
+<w:document xmlns:wpc="http://schemas.microsoft.com/office/word/2010/wordprocessingCanvas" xmlns:cx="http://schemas.microsoft.com/office/drawing/2014/chartex" xmlns:cx1="http://schemas.microsoft.com/office/drawing/2015/9/8/chartex" xmlns:cx2="http://schemas.microsoft.com/office/drawing/2015/10/21/chartex" xmlns:cx3="http://schemas.microsoft.com/office/drawing/2016/5/9/chartex" xmlns:cx4="http://schemas.microsoft.com/office/drawing/2016/5/10/chartex" xmlns:cx5="http://schemas.microsoft.com/office/drawing/2016/5/11/chartex" xmlns:cx6="http://schemas.microsoft.com/office/drawing/2016/5/12/chartex" xmlns:cx7="http://schemas.microsoft.com/office/drawing/2016/5/13/chartex" xmlns:cx8="http://schemas.microsoft.com/office/drawing/2016/5/14/chartex" xmlns:mc="http://schemas.openxmlformats.org/markup-compatibility/2006" xmlns:aink="http://schemas.microsoft.com/office/drawing/2016/ink" xmlns:am3d="http://schemas.microsoft.com/office/drawing/2017/model3d" xmlns:o="urn:schemas-microsoft-com:office:office" xmlns:r="http://schemas.openxmlformats.org/officeDocument/2006/relationships" xmlns:m="http://schemas.openxmlformats.org/officeDocument/2006/math" xmlns:v="urn:schemas-microsoft-com:vml" xmlns:wp14="http://schemas.microsoft.com/office/word/2010/wordprocessingDrawing" xmlns:wp="http://schemas.openxmlformats.org/drawingml/2006/wordprocessingDrawing" xmlns:w10="urn:schemas-microsoft-com:office:word" xmlns:w="http://schemas.openxmlformats.org/wordprocessingml/2006/main" xmlns:w14="http://schemas.microsoft.com/office/word/2010/wordml" xmlns:w15="http://schemas.microsoft.com/office/word/2012/wordml" xmlns:w16cid="http://schemas.microsoft.com/office/word/2016/wordml/cid" xmlns:w16se="http://schemas.microsoft.com/office/word/2015/wordml/symex" xmlns:wpg="http://schemas.microsoft.com/office/word/2010/wordprocessingGroup" xmlns:wpi="http://schemas.microsoft.com/office/word/2010/wordprocessingInk" xmlns:wne="http://schemas.microsoft.com/office/word/2006/wordml" xmlns:wps="http://schemas.microsoft.com/office/word/2010/wordprocessingShape" mc:Ignorable="w14 w15 w16se w16cid wp14">
   <w:body>
     <w:p>
       <w:pPr>
         <w:pStyle w:val="HeadingEULA"/>
       </w:pPr>
-      <w:bookmarkStart w:id="0" w:name="_GoBack"/>
-      <w:bookmarkEnd w:id="0"/>
       <w:r>
         <w:t>MICROSOFT SOFTWARE LICENSE TERMS</w:t>
       </w:r>
@@ -26,7 +24,7 @@
           <w:sz w:val="28"/>
           <w:szCs w:val="28"/>
         </w:rPr>
-        <w:t xml:space="preserve">MICROSOFT MIXED REALITY QR CODE API</w:t>
+        <w:t>MICROSOFT MIXED REALITY QR CODE API</w:t>
       </w:r>
     </w:p>
     <w:p>
@@ -48,8 +46,54 @@
         </w:pict>
       </w:r>
     </w:p>
+    <w:p>
+      <w:pPr>
+        <w:pStyle w:val="Preamble"/>
+        <w:rPr>
+          <w:rStyle w:val="Strong"/>
+        </w:rPr>
+      </w:pPr>
+      <w:bookmarkStart w:id="0" w:name="OLE_LINK1"/>
+      <w:bookmarkStart w:id="1" w:name="OLE_LINK2"/>
+      <w:r>
+        <w:rPr>
+          <w:rStyle w:val="Strong"/>
+        </w:rPr>
+        <w:t xml:space="preserve">IF YOU LIVE IN (OR ARE A BUSINESS WITH </w:t>
+      </w:r>
+      <w:r>
+        <w:rPr>
+          <w:rStyle w:val="Strong"/>
+        </w:rPr>
+        <w:t>YOUR</w:t>
+      </w:r>
+      <w:r>
+        <w:rPr>
+          <w:rStyle w:val="Strong"/>
+        </w:rPr>
+        <w:t xml:space="preserve"> PRINCIPAL PLACE OF BUSINESS IN) THE UNITED STATES, PLEASE READ THE “BINDING ARBITRATION AND CLASS ACTION WAIVER” SECTION BELOW. IT AFFECTS HOW DISPUTES ARE RESOLVED.</w:t>
+      </w:r>
+    </w:p>
+    <w:p>
+      <w:pPr>
+        <w:pStyle w:val="Preamble"/>
+        <w:rPr>
+          <w:lang w:val="en"/>
+        </w:rPr>
+      </w:pPr>
+      <w:r>
+        <w:rPr>
+          <w:i/>
+          <w:sz w:val="20"/>
+          <w:szCs w:val="20"/>
+        </w:rPr>
+        <w:pict w14:anchorId="3A138015">
+          <v:rect id="_x0000_i1026" style="width:0;height:1.5pt" o:hralign="center" o:hrstd="t" o:hr="t" fillcolor="#a0a0a0" stroked="f"/>
+        </w:pict>
+      </w:r>
+    </w:p>
+    <w:bookmarkEnd w:id="0"/>
     <w:bookmarkEnd w:id="1"/>
-    <w:bookmarkEnd w:id="2"/>
     <w:p>
       <w:pPr>
         <w:pStyle w:val="PreambleBorderAbove"/>
@@ -64,101 +108,29 @@
         <w:rPr>
           <w:lang w:val="en"/>
         </w:rPr>
-        <w:t>These</w:t>
-      </w:r>
+        <w:t>These license terms are an agreement between you and Microsoft Corporation (or one of its affiliates). They apply to the software named above and any Microsoft services or software updates (</w:t>
+      </w:r>
+      <w:bookmarkStart w:id="2" w:name="OLE_LINK14"/>
+      <w:bookmarkStart w:id="3" w:name="OLE_LINK15"/>
       <w:r>
         <w:rPr>
           <w:lang w:val="en"/>
         </w:rPr>
-        <w:t xml:space="preserve"> license</w:t>
-      </w:r>
+        <w:t xml:space="preserve">except to the extent such services or updates are accompanied by new or </w:t>
+      </w:r>
+      <w:r>
+        <w:t>additional terms, in which case those different terms apply prospectively and do not alter your or Microsoft’s rights relating to pre-updated software or services</w:t>
+      </w:r>
+      <w:bookmarkEnd w:id="2"/>
+      <w:bookmarkEnd w:id="3"/>
       <w:r>
         <w:rPr>
           <w:lang w:val="en"/>
         </w:rPr>
-        <w:t xml:space="preserve"> terms are an agreement between you and Microsoft Corporation (or one of its affiliates). They apply to the software named above and any Microsoft services or software updates (</w:t>
-      </w:r>
-      <w:bookmarkStart w:id="3" w:name="OLE_LINK14"/>
-      <w:bookmarkStart w:id="4" w:name="OLE_LINK15"/>
-      <w:r>
-        <w:rPr>
-          <w:lang w:val="en"/>
-        </w:rPr>
-        <w:t xml:space="preserve">except to the extent </w:t>
-      </w:r>
-      <w:r>
-        <w:rPr>
-          <w:lang w:val="en"/>
-        </w:rPr>
-        <w:t xml:space="preserve">such services or </w:t>
-      </w:r>
-      <w:r>
-        <w:rPr>
-          <w:lang w:val="en"/>
-        </w:rPr>
-        <w:t>update</w:t>
-      </w:r>
-      <w:r>
-        <w:rPr>
-          <w:lang w:val="en"/>
-        </w:rPr>
-        <w:t>s</w:t>
-      </w:r>
-      <w:r>
-        <w:rPr>
-          <w:lang w:val="en"/>
-        </w:rPr>
-        <w:t xml:space="preserve"> </w:t>
-      </w:r>
-      <w:r>
-        <w:rPr>
-          <w:lang w:val="en"/>
-        </w:rPr>
-        <w:t>are</w:t>
-      </w:r>
-      <w:r>
-        <w:rPr>
-          <w:lang w:val="en"/>
-        </w:rPr>
-        <w:t xml:space="preserve"> accompanied by new or </w:t>
-      </w:r>
-      <w:r>
-        <w:t>additional</w:t>
-      </w:r>
-      <w:r>
-        <w:t xml:space="preserve"> terms</w:t>
-      </w:r>
-      <w:r>
-        <w:t xml:space="preserve">, in which case those different terms apply prospectively and do not alter your or </w:t>
-      </w:r>
-      <w:r>
-        <w:t xml:space="preserve">Microsoft’s </w:t>
-      </w:r>
-      <w:r>
-        <w:t>rights relating to pre-updated software or services</w:t>
-      </w:r>
-      <w:bookmarkEnd w:id="3"/>
-      <w:bookmarkEnd w:id="4"/>
-      <w:r>
-        <w:rPr>
-          <w:lang w:val="en"/>
-        </w:rPr>
-        <w:t>).</w:t>
-      </w:r>
-      <w:r>
-        <w:rPr>
-          <w:lang w:val="en"/>
-        </w:rPr>
-        <w:t xml:space="preserve"> </w:t>
-      </w:r>
-      <w:r>
-        <w:t>IF YOU COMPLY WITH THESE LICENSE TERMS, YOU HAVE THE</w:t>
-      </w:r>
-      <w:r>
-        <w:t xml:space="preserve"> </w:t>
-      </w:r>
-      <w:r>
-        <w:t>RIGHTS BELOW.</w:t>
+        <w:t xml:space="preserve">). </w:t>
+      </w:r>
+      <w:r>
+        <w:t>IF YOU COMPLY WITH THESE LICENSE TERMS, YOU HAVE THE RIGHTS BELOW.</w:t>
       </w:r>
       <w:r>
         <w:t xml:space="preserve">  BY USING THE SOFTWARE, YOU ACCEPT THESE TERMS.</w:t>
@@ -185,9 +157,9 @@
           <w:b/>
         </w:rPr>
       </w:pPr>
-      <w:bookmarkStart w:id="5" w:name="OLE_LINK3"/>
-      <w:bookmarkStart w:id="6" w:name="OLE_LINK4"/>
-      <w:bookmarkStart w:id="7" w:name="OLE_LINK17"/>
+      <w:bookmarkStart w:id="4" w:name="OLE_LINK3"/>
+      <w:bookmarkStart w:id="5" w:name="OLE_LINK4"/>
+      <w:bookmarkStart w:id="6" w:name="OLE_LINK17"/>
       <w:r>
         <w:rPr>
           <w:b/>
@@ -195,18 +167,15 @@
         <w:t>General.</w:t>
       </w:r>
       <w:r>
+        <w:t xml:space="preserve"> You may install and use </w:t>
+      </w:r>
+      <w:r>
+        <w:t>any number of</w:t>
+      </w:r>
+      <w:r>
         <w:t xml:space="preserve"> </w:t>
       </w:r>
       <w:r>
-        <w:t xml:space="preserve">You may install and use </w:t>
-      </w:r>
-      <w:r>
-        <w:t>any number of</w:t>
-      </w:r>
-      <w:r>
-        <w:t xml:space="preserve"> </w:t>
-      </w:r>
-      <w:r>
         <w:t>copies</w:t>
       </w:r>
       <w:r>
@@ -216,30 +185,9 @@
         <w:t>.</w:t>
       </w:r>
     </w:p>
+    <w:bookmarkEnd w:id="4"/>
     <w:bookmarkEnd w:id="5"/>
     <w:bookmarkEnd w:id="6"/>
-    <w:bookmarkEnd w:id="7"/>
-    <w:p>
-      <w:pPr>
-        <w:pStyle w:val="Heading2"/>
-      </w:pPr>
-      <w:r>
-        <w:rPr>
-          <w:b/>
-        </w:rPr>
-        <w:t>Included Microsoft Applications.</w:t>
-      </w:r>
-      <w:r>
-        <w:t xml:space="preserve"> This software includes components from </w:t>
-      </w:r>
-      <w:r>
-        <w:rPr/>
-        <w:t xml:space="preserve">Windows</w:t>
-      </w:r>
-      <w:r>
-        <w:t>. These components are governed by separate agreements and their own product support policies, as described in the license terms found in the installation directory for that component or in the “Licenses” folder accompanying the software.</w:t>
-      </w:r>
-    </w:p>
     <w:p>
       <w:pPr>
         <w:pStyle w:val="Heading2"/>
@@ -256,7 +204,7 @@
     </w:p>
     <w:p>
       <w:pPr>
-        <w:pStyle w:val="Heading2"/>
+        <w:pStyle w:val="Heading1"/>
         <w:rPr>
           <w:b/>
         </w:rPr>
@@ -264,15 +212,190 @@
       <w:r>
         <w:rPr>
           <w:b/>
-          <w:lang w:val="en"/>
         </w:rPr>
-        <w:t>Competitive Benchmarking</w:t>
-      </w:r>
+        <w:t>DISTRIBUTABLE CODE.</w:t>
+      </w:r>
+      <w:r>
+        <w:t xml:space="preserve"> The software may contain code you are permitted to distribute (i.e. make available for third parties) in applications you develop, as described in this Section. </w:t>
+      </w:r>
+    </w:p>
+    <w:p>
+      <w:pPr>
+        <w:pStyle w:val="Heading2"/>
+      </w:pPr>
       <w:r>
         <w:rPr>
-          <w:lang w:val="en"/>
+          <w:b/>
         </w:rPr>
-        <w:t>. If you are a direct competitor, and you access or use the software for purposes of competitive benchmarking, analysis, or intelligence gathering, you waive as against Microsoft, its subsidiaries, and its affiliated companies (including prospectively) any competitive use, access, and benchmarking test restrictions in the terms governing your software to the extent your terms of use are, or purport to be, more restrictive than Microsoft’s terms. If you do not waive any such purported restrictions in the terms governing your software, you are not allowed to access or use this software, and will not do so.</w:t>
+        <w:t>Distribution Rights.</w:t>
+      </w:r>
+      <w:r>
+        <w:t xml:space="preserve"> The code and test files described below are distributable if included with the software.</w:t>
+      </w:r>
+    </w:p>
+    <w:p>
+      <w:pPr>
+        <w:pStyle w:val="Heading3Bold"/>
+        <w:rPr>
+          <w:b/>
+        </w:rPr>
+      </w:pPr>
+      <w:r>
+        <w:rPr>
+          <w:u w:val="single"/>
+        </w:rPr>
+        <w:t>REDIST.TXT Files</w:t>
+      </w:r>
+      <w:r>
+        <w:t>.</w:t>
+      </w:r>
+      <w:r>
+        <w:rPr>
+          <w:b/>
+        </w:rPr>
+        <w:t xml:space="preserve"> </w:t>
+      </w:r>
+      <w:r>
+        <w:t xml:space="preserve">You may copy and distribute the object code form of code listed on the REDIST list in the software, if any, or listed </w:t>
+      </w:r>
+      <w:r>
+        <w:t>in this NuGet package</w:t>
+      </w:r>
+      <w:r>
+        <w:t>; and</w:t>
+      </w:r>
+    </w:p>
+    <w:p>
+      <w:pPr>
+        <w:pStyle w:val="Heading3Bold"/>
+        <w:rPr>
+          <w:b/>
+        </w:rPr>
+      </w:pPr>
+      <w:r>
+        <w:rPr>
+          <w:rFonts w:ascii="SimSun" w:eastAsia="SimSun" w:hAnsi="SimSun" w:cs="SimSun"/>
+          <w:u w:val="single"/>
+        </w:rPr>
+        <w:t>T</w:t>
+      </w:r>
+      <w:r>
+        <w:rPr>
+          <w:u w:val="single"/>
+        </w:rPr>
+        <w:t>hird Party Distribution</w:t>
+      </w:r>
+      <w:r>
+        <w:t>. You may permit distributors of your applications to copy and distribute any of this distributable code you elect to distribute with your applications</w:t>
+      </w:r>
+      <w:r>
+        <w:rPr>
+          <w:rFonts w:ascii="SimSun" w:eastAsia="SimSun" w:hAnsi="SimSun" w:cs="SimSun"/>
+        </w:rPr>
+        <w:t>.</w:t>
+      </w:r>
+    </w:p>
+    <w:p>
+      <w:pPr>
+        <w:pStyle w:val="Heading2"/>
+      </w:pPr>
+      <w:r>
+        <w:rPr>
+          <w:b/>
+        </w:rPr>
+        <w:t>Distribution Requirements.</w:t>
+      </w:r>
+      <w:r>
+        <w:t xml:space="preserve"> For any code you distribute, you must:</w:t>
+      </w:r>
+    </w:p>
+    <w:p>
+      <w:pPr>
+        <w:pStyle w:val="Heading3Bold"/>
+        <w:numPr>
+          <w:ilvl w:val="2"/>
+          <w:numId w:val="21"/>
+        </w:numPr>
+        <w:rPr>
+          <w:b/>
+        </w:rPr>
+      </w:pPr>
+      <w:r>
+        <w:t>add significant primary functionality to it in your applications;</w:t>
+      </w:r>
+    </w:p>
+    <w:p>
+      <w:pPr>
+        <w:pStyle w:val="Heading3Bold"/>
+        <w:numPr>
+          <w:ilvl w:val="2"/>
+          <w:numId w:val="14"/>
+        </w:numPr>
+        <w:rPr>
+          <w:b/>
+        </w:rPr>
+      </w:pPr>
+      <w:r>
+        <w:t>require distributors and external end users to agree to terms that protect it and Microsoft at least as much as this agreement; and</w:t>
+      </w:r>
+    </w:p>
+    <w:p>
+      <w:pPr>
+        <w:pStyle w:val="Heading3Bold"/>
+        <w:numPr>
+          <w:ilvl w:val="2"/>
+          <w:numId w:val="14"/>
+        </w:numPr>
+        <w:rPr>
+          <w:b/>
+        </w:rPr>
+      </w:pPr>
+      <w:r>
+        <w:t>indemnify, defend, and hold harmless Microsoft from any claims, including attorneys’ fees, related to the distribution or use of your applications, except to the extent that any claim is based solely on the unmodified distributable code.</w:t>
+      </w:r>
+    </w:p>
+    <w:p>
+      <w:pPr>
+        <w:pStyle w:val="Heading2"/>
+      </w:pPr>
+      <w:r>
+        <w:rPr>
+          <w:b/>
+        </w:rPr>
+        <w:t>Distribution Restrictions.</w:t>
+      </w:r>
+      <w:r>
+        <w:t xml:space="preserve"> You may not:</w:t>
+      </w:r>
+    </w:p>
+    <w:p>
+      <w:pPr>
+        <w:pStyle w:val="Heading3Bold"/>
+        <w:numPr>
+          <w:ilvl w:val="2"/>
+          <w:numId w:val="23"/>
+        </w:numPr>
+        <w:rPr>
+          <w:b/>
+        </w:rPr>
+      </w:pPr>
+      <w:r>
+        <w:t>use Microsoft’s trademarks or trade dress in your application in any way that suggests your application comes from or is endorsed by Microsoft; or</w:t>
+      </w:r>
+    </w:p>
+    <w:p>
+      <w:pPr>
+        <w:pStyle w:val="Heading3Bold"/>
+        <w:numPr>
+          <w:ilvl w:val="2"/>
+          <w:numId w:val="14"/>
+        </w:numPr>
+        <w:rPr>
+          <w:b/>
+        </w:rPr>
+      </w:pPr>
+      <w:r>
+        <w:t>modify or distribute the source code of any distributable code so that any part of it becomes subject to any license that requires that the distributable code, any other part of the software, or any of Microsoft’s other intellectual property be disclosed or distributed in source code form, or that others have the right to modify it.</w:t>
       </w:r>
     </w:p>
     <w:p>
@@ -298,7 +421,7 @@
       <w:r>
         <w:t xml:space="preserve"> at </w:t>
       </w:r>
-      <w:hyperlink r:id="rId15">
+      <w:hyperlink r:id="rId12">
         <w:r>
           <w:rPr>
             <w:rStyle w:val="Hyperlink"/>
@@ -345,10 +468,7 @@
         <w:pStyle w:val="Heading2"/>
       </w:pPr>
       <w:r>
-        <w:t>reverse engineer, decompile or disassemble the software</w:t>
-      </w:r>
-      <w:r>
-        <w:t>;</w:t>
+        <w:t>reverse engineer, decompile or disassemble the software;</w:t>
       </w:r>
     </w:p>
     <w:p>
@@ -397,7 +517,7 @@
       <w:r>
         <w:t xml:space="preserve"> You must comply with all domestic and international export laws and regulations that apply to the software, which include restrictions on destinations, end users, and end use. For further information on export restrictions, visit </w:t>
       </w:r>
-      <w:hyperlink r:id="rId18">
+      <w:hyperlink r:id="rId13">
         <w:r>
           <w:rPr>
             <w:rStyle w:val="Hyperlink"/>
@@ -427,23 +547,96 @@
     <w:p>
       <w:pPr>
         <w:pStyle w:val="Heading1"/>
-      </w:pPr>
+        <w:rPr>
+          <w:rFonts w:ascii="Times New Roman" w:eastAsia="Times New Roman" w:hAnsi="Times New Roman" w:cs="Times New Roman"/>
+          <w:b/>
+        </w:rPr>
+      </w:pPr>
+      <w:bookmarkStart w:id="7" w:name="OLE_LINK16"/>
+      <w:bookmarkStart w:id="8" w:name="OLE_LINK22"/>
+      <w:bookmarkStart w:id="9" w:name="OLE_LINK5"/>
+      <w:bookmarkStart w:id="10" w:name="OLE_LINK6"/>
+      <w:r>
+        <w:rPr>
+          <w:rStyle w:val="Strong"/>
+        </w:rPr>
+        <w:t>BINDING ARBITRATION AND CLASS ACTION WAIVER</w:t>
+      </w:r>
+      <w:bookmarkEnd w:id="7"/>
+      <w:bookmarkEnd w:id="8"/>
+      <w:r>
+        <w:rPr>
+          <w:rStyle w:val="Strong"/>
+        </w:rPr>
+        <w:t>. This Section applies if you live in (or, if a business, your principal place of business is in) the United States.</w:t>
+      </w:r>
+      <w:r>
+        <w:rPr>
+          <w:rStyle w:val="Strong"/>
+          <w:b w:val="0"/>
+        </w:rPr>
+        <w:t xml:space="preserve">  </w:t>
+      </w:r>
+      <w:r>
+        <w:t xml:space="preserve">If you and Microsoft have a dispute, you and Microsoft agree to try for 60 days to resolve it informally. If you and Microsoft can’t, you and Microsoft agree to </w:t>
+      </w:r>
       <w:r>
         <w:rPr>
           <w:b/>
         </w:rPr>
-        <w:t>UPDATES.</w:t>
-      </w:r>
-      <w:r>
-        <w:t xml:space="preserve"> The software may periodically check for updates, and download and install them for you. You may obtain updates only from Microsoft or authorized sources. Microsoft may need to </w:t>
-      </w:r>
-      <w:r>
-        <w:lastRenderedPageBreak/>
-        <w:t>update your system to provide you with updates. You agree to receive these automatic updates without any additional notice. Updates may not include or support all existing software features, services, or peripheral devices.</w:t>
+        <w:t>binding individual arbitration before the American Arbitration Association</w:t>
+      </w:r>
+      <w:r>
+        <w:t xml:space="preserve"> under the Federal Arbitration Act</w:t>
+      </w:r>
+      <w:r>
+        <w:t xml:space="preserve"> (“FAA”)</w:t>
+      </w:r>
+      <w:r>
+        <w:t xml:space="preserve">, and </w:t>
+      </w:r>
+      <w:r>
+        <w:rPr>
+          <w:b/>
+        </w:rPr>
+        <w:t>not to sue in court in front of a judge or jury</w:t>
+      </w:r>
+      <w:r>
+        <w:t xml:space="preserve">. Instead, a neutral arbitrator will decide. </w:t>
+      </w:r>
+      <w:r>
+        <w:rPr>
+          <w:b/>
+        </w:rPr>
+        <w:t>Class action lawsuits, class-wide arbitrations, private attorney-general actions,</w:t>
+      </w:r>
+      <w:r>
+        <w:t xml:space="preserve"> and any other proceeding where someone acts in a representative capacity </w:t>
+      </w:r>
+      <w:r>
+        <w:rPr>
+          <w:b/>
+        </w:rPr>
+        <w:t>are not allowed</w:t>
+      </w:r>
+      <w:r>
+        <w:t xml:space="preserve">; nor is combining individual proceedings without the consent of all parties. The complete Arbitration Agreement contains more terms and is at </w:t>
+      </w:r>
+      <w:hyperlink r:id="rId14" w:history="1">
+        <w:r>
+          <w:rPr>
+            <w:rStyle w:val="Hyperlink"/>
+            <w:rFonts w:eastAsia="Tahoma" w:cs="Tahoma"/>
+          </w:rPr>
+          <w:t>http://aka.ms/arb-agreement-1</w:t>
+        </w:r>
+      </w:hyperlink>
+      <w:r>
+        <w:t>. You and Microsoft agree to these terms.</w:t>
       </w:r>
     </w:p>
+    <w:bookmarkEnd w:id="9"/>
     <w:bookmarkEnd w:id="10"/>
-    <w:bookmarkEnd w:id="11"/>
     <w:p>
       <w:pPr>
         <w:pStyle w:val="Heading1"/>
@@ -465,28 +658,14 @@
           <w:rFonts w:ascii="SimSun" w:eastAsia="SimSun" w:hAnsi="SimSun" w:cs="SimSun"/>
         </w:rPr>
       </w:pPr>
-      <w:bookmarkStart w:id="12" w:name="OLE_LINK23"/>
-      <w:bookmarkStart w:id="13" w:name="OLE_LINK24"/>
+      <w:bookmarkStart w:id="11" w:name="OLE_LINK23"/>
+      <w:bookmarkStart w:id="12" w:name="OLE_LINK24"/>
       <w:r>
         <w:rPr>
           <w:rFonts w:eastAsia="SimSun"/>
           <w:b/>
         </w:rPr>
-        <w:t>APPLICABLE LAW</w:t>
-      </w:r>
-      <w:r>
-        <w:rPr>
-          <w:rFonts w:eastAsia="SimSun"/>
-          <w:b/>
-        </w:rPr>
-        <w:t xml:space="preserve"> AND </w:t>
-      </w:r>
-      <w:r>
-        <w:rPr>
-          <w:rFonts w:eastAsia="SimSun"/>
-          <w:b/>
-        </w:rPr>
-        <w:t>PLACE TO RESOLVE DISPUTES</w:t>
+        <w:t>APPLICABLE LAW AND PLACE TO RESOLVE DISPUTES</w:t>
       </w:r>
       <w:r>
         <w:rPr>
@@ -495,11 +674,22 @@
         <w:t>.</w:t>
       </w:r>
       <w:r>
-        <w:t xml:space="preserve"> </w:t>
-      </w:r>
-      <w:r>
-        <w:t>If you acquired the software in the United States or Canada, the laws of the state or province where you live (or, if a business, where your principal place of business is located) govern the interpretation of this agreement, claims for its breach, and all other claims (including consumer protection, unfair competition, and tort claims), regardless of conflict of laws principles. If you acquired the software in any other country, its laws apply. If U.S. federal jurisdiction exists, you and Microsoft consent to exclusive jurisdiction and venue in the federal court in King County, Washington for all disputes heard in court. If not, you and Microsoft consent to exclusive jurisdiction and venue in the Superior Court of King County, Washington for all disputes heard in court.</w:t>
-      </w:r>
+        <w:t xml:space="preserve"> If you acquired the software in the United States or Canada, the laws of the state or province where you live (or, if a business, where your principal place of business is located) govern the interpretation of this agreement, claims for its breach, and all other claims (including consumer protection, unfair competition, and tort claims), regardless of conflict of laws principles, except that the </w:t>
+      </w:r>
+      <w:r>
+        <w:t>FAA</w:t>
+      </w:r>
+      <w:r>
+        <w:t xml:space="preserve"> governs everything related to arbitration. If you acquired the software in any other country, its laws apply</w:t>
+      </w:r>
+      <w:r>
+        <w:t>, except that the FAA governs everything related to arbitration</w:t>
+      </w:r>
+      <w:r>
+        <w:t>. If U.S. federal jurisdiction exists, you and Microsoft consent to exclusive jurisdiction and venue in the federal court in King County, Washington for all disputes heard in court (excluding arbitration). If not, you and Microsoft consent to exclusive jurisdiction and venue in the Superior Court of King County, Washington for all disputes heard in court (excluding arbitration).</w:t>
+      </w:r>
+      <w:bookmarkEnd w:id="11"/>
+      <w:bookmarkEnd w:id="12"/>
     </w:p>
     <w:p>
       <w:pPr>
@@ -578,10 +768,11 @@
       <w:pPr>
         <w:ind w:left="1080" w:hanging="360"/>
       </w:pPr>
-      <w:r>
-        <w:lastRenderedPageBreak/>
+      <w:proofErr w:type="spellStart"/>
+      <w:r>
         <w:t>i</w:t>
       </w:r>
+      <w:proofErr w:type="spellEnd"/>
       <w:r>
         <w:t>.</w:t>
       </w:r>
@@ -659,68 +850,42 @@
           <w:rFonts w:eastAsia="SimSun"/>
           <w:b/>
         </w:rPr>
-        <w:t xml:space="preserve">LIMITATION ON AND EXCLUSION OF DAMAGES. </w:t>
+        <w:t>LIMITATION ON AND EXCLUSION OF DAMAGES. IF YOU HAVE ANY BASIS FOR RECOVERING DAMAGES</w:t>
+      </w:r>
+      <w:r>
+        <w:rPr>
+          <w:b/>
+        </w:rPr>
+        <w:t xml:space="preserve"> DESPITE </w:t>
+      </w:r>
+      <w:bookmarkStart w:id="13" w:name="OLE_LINK7"/>
+      <w:bookmarkStart w:id="14" w:name="OLE_LINK8"/>
+      <w:r>
+        <w:rPr>
+          <w:b/>
+        </w:rPr>
+        <w:t xml:space="preserve">THE PRECEDING </w:t>
+      </w:r>
+      <w:bookmarkEnd w:id="13"/>
+      <w:bookmarkEnd w:id="14"/>
+      <w:r>
+        <w:rPr>
+          <w:b/>
+        </w:rPr>
+        <w:t>DISCLAIMER OF WARRANTY</w:t>
       </w:r>
       <w:r>
         <w:rPr>
           <w:rFonts w:eastAsia="SimSun"/>
           <w:b/>
         </w:rPr>
-        <w:t>IF YOU HAVE ANY BASIS FOR RECOVERING DAMAGES</w:t>
+        <w:t>, YOU CAN RECOVER FROM</w:t>
       </w:r>
       <w:r>
         <w:rPr>
           <w:b/>
         </w:rPr>
-        <w:t xml:space="preserve"> DESPITE </w:t>
-      </w:r>
-      <w:bookmarkStart w:id="14" w:name="OLE_LINK7"/>
-      <w:bookmarkStart w:id="15" w:name="OLE_LINK8"/>
-      <w:r>
-        <w:rPr>
-          <w:b/>
-        </w:rPr>
-        <w:t xml:space="preserve">THE PRECEDING </w:t>
-      </w:r>
-      <w:bookmarkEnd w:id="14"/>
-      <w:bookmarkEnd w:id="15"/>
-      <w:r>
-        <w:rPr>
-          <w:b/>
-        </w:rPr>
-        <w:t>DISCLAIMER OF WARRANTY</w:t>
-      </w:r>
-      <w:r>
-        <w:rPr>
-          <w:rFonts w:eastAsia="SimSun"/>
-          <w:b/>
-        </w:rPr>
-        <w:t xml:space="preserve">, </w:t>
-      </w:r>
-      <w:r>
-        <w:rPr>
-          <w:rFonts w:eastAsia="SimSun"/>
-          <w:b/>
-        </w:rPr>
-        <w:t>YOU CAN RECOVER FROM</w:t>
-      </w:r>
-      <w:r>
-        <w:rPr>
-          <w:b/>
-        </w:rPr>
-        <w:t xml:space="preserve"> MICROSOFT AND ITS SUPPLIERS ONLY DIRECT DAMAGES UP TO U.S. $5.00. YOU CANNOT RECOVER ANY OTHER DAMAGES, INCLUDING CONSEQUENTIAL, LOST PROFITS, SPECIAL, INDIRECT</w:t>
-      </w:r>
-      <w:r>
-        <w:rPr>
-          <w:b/>
-        </w:rPr>
-        <w:t>,</w:t>
-      </w:r>
-      <w:r>
-        <w:rPr>
-          <w:b/>
-        </w:rPr>
-        <w:t xml:space="preserve"> OR INCIDENTAL DAMAGES.</w:t>
+        <w:t xml:space="preserve"> MICROSOFT AND ITS SUPPLIERS ONLY DIRECT DAMAGES UP TO U.S. $5.00. YOU CANNOT RECOVER ANY OTHER DAMAGES, INCLUDING CONSEQUENTIAL, LOST PROFITS, SPECIAL, INDIRECT, OR INCIDENTAL DAMAGES.</w:t>
       </w:r>
     </w:p>
     <w:p>
@@ -759,7 +924,87 @@
         <w:ind w:left="0"/>
       </w:pPr>
       <w:r>
-        <w:t>Remarque: Ce logiciel étant distribué au Canada, certaines des clauses dans ce contrat sont fournies ci-dessous en français.</w:t>
+        <w:t xml:space="preserve">Remarque: Ce </w:t>
+      </w:r>
+      <w:proofErr w:type="spellStart"/>
+      <w:r>
+        <w:t>logiciel</w:t>
+      </w:r>
+      <w:proofErr w:type="spellEnd"/>
+      <w:r>
+        <w:t xml:space="preserve"> </w:t>
+      </w:r>
+      <w:proofErr w:type="spellStart"/>
+      <w:r>
+        <w:t>étant</w:t>
+      </w:r>
+      <w:proofErr w:type="spellEnd"/>
+      <w:r>
+        <w:t xml:space="preserve"> </w:t>
+      </w:r>
+      <w:proofErr w:type="spellStart"/>
+      <w:r>
+        <w:t>distribué</w:t>
+      </w:r>
+      <w:proofErr w:type="spellEnd"/>
+      <w:r>
+        <w:t xml:space="preserve"> au Canada, </w:t>
+      </w:r>
+      <w:proofErr w:type="spellStart"/>
+      <w:r>
+        <w:t>certaines</w:t>
+      </w:r>
+      <w:proofErr w:type="spellEnd"/>
+      <w:r>
+        <w:t xml:space="preserve"> des clauses dans </w:t>
+      </w:r>
+      <w:proofErr w:type="spellStart"/>
+      <w:r>
+        <w:t>ce</w:t>
+      </w:r>
+      <w:proofErr w:type="spellEnd"/>
+      <w:r>
+        <w:t xml:space="preserve"> </w:t>
+      </w:r>
+      <w:proofErr w:type="spellStart"/>
+      <w:r>
+        <w:t>contrat</w:t>
+      </w:r>
+      <w:proofErr w:type="spellEnd"/>
+      <w:r>
+        <w:t xml:space="preserve"> </w:t>
+      </w:r>
+      <w:proofErr w:type="spellStart"/>
+      <w:r>
+        <w:t>sont</w:t>
+      </w:r>
+      <w:proofErr w:type="spellEnd"/>
+      <w:r>
+        <w:t xml:space="preserve"> </w:t>
+      </w:r>
+      <w:proofErr w:type="spellStart"/>
+      <w:r>
+        <w:t>fournies</w:t>
+      </w:r>
+      <w:proofErr w:type="spellEnd"/>
+      <w:r>
+        <w:t xml:space="preserve"> ci-dessous </w:t>
+      </w:r>
+      <w:proofErr w:type="spellStart"/>
+      <w:r>
+        <w:t>en</w:t>
+      </w:r>
+      <w:proofErr w:type="spellEnd"/>
+      <w:r>
+        <w:t xml:space="preserve"> </w:t>
+      </w:r>
+      <w:proofErr w:type="spellStart"/>
+      <w:r>
+        <w:t>français</w:t>
+      </w:r>
+      <w:proofErr w:type="spellEnd"/>
+      <w:r>
+        <w:t>.</w:t>
       </w:r>
     </w:p>
     <w:p>
@@ -768,7 +1013,367 @@
         <w:ind w:left="0"/>
       </w:pPr>
       <w:r>
-        <w:t>EXONÉRATION DE GARANTIE. Le logiciel visé par une licence est offert « tel quel ». Toute utilisation de ce logiciel est à votre seule risque et péril. Microsoft n’accorde aucune autre garantie expresse. Vous pouvez bénéficier de droits additionnels en vertu du droit local sur la protection des consommateurs, que ce contrat ne peut modifier. La ou elles sont permises par le droit locale, les garanties implicites de qualité marchande, d’adéquation à un usage particulier et d’absence de contrefaçon sont exclues.</w:t>
+        <w:t xml:space="preserve">EXONÉRATION DE GARANTIE. Le </w:t>
+      </w:r>
+      <w:proofErr w:type="spellStart"/>
+      <w:r>
+        <w:t>logiciel</w:t>
+      </w:r>
+      <w:proofErr w:type="spellEnd"/>
+      <w:r>
+        <w:t xml:space="preserve"> </w:t>
+      </w:r>
+      <w:proofErr w:type="spellStart"/>
+      <w:r>
+        <w:t>visé</w:t>
+      </w:r>
+      <w:proofErr w:type="spellEnd"/>
+      <w:r>
+        <w:t xml:space="preserve"> par </w:t>
+      </w:r>
+      <w:proofErr w:type="spellStart"/>
+      <w:r>
+        <w:t>une</w:t>
+      </w:r>
+      <w:proofErr w:type="spellEnd"/>
+      <w:r>
+        <w:t xml:space="preserve"> </w:t>
+      </w:r>
+      <w:proofErr w:type="spellStart"/>
+      <w:r>
+        <w:t>licence</w:t>
+      </w:r>
+      <w:proofErr w:type="spellEnd"/>
+      <w:r>
+        <w:t xml:space="preserve"> </w:t>
+      </w:r>
+      <w:proofErr w:type="spellStart"/>
+      <w:r>
+        <w:t>est</w:t>
+      </w:r>
+      <w:proofErr w:type="spellEnd"/>
+      <w:r>
+        <w:t xml:space="preserve"> </w:t>
+      </w:r>
+      <w:proofErr w:type="spellStart"/>
+      <w:r>
+        <w:t>offert</w:t>
+      </w:r>
+      <w:proofErr w:type="spellEnd"/>
+      <w:r>
+        <w:t xml:space="preserve"> « </w:t>
+      </w:r>
+      <w:proofErr w:type="spellStart"/>
+      <w:r>
+        <w:t>tel</w:t>
+      </w:r>
+      <w:proofErr w:type="spellEnd"/>
+      <w:r>
+        <w:t xml:space="preserve"> </w:t>
+      </w:r>
+      <w:proofErr w:type="spellStart"/>
+      <w:r>
+        <w:t>quel</w:t>
+      </w:r>
+      <w:proofErr w:type="spellEnd"/>
+      <w:r>
+        <w:t xml:space="preserve"> ». </w:t>
+      </w:r>
+      <w:proofErr w:type="spellStart"/>
+      <w:r>
+        <w:t>Toute</w:t>
+      </w:r>
+      <w:proofErr w:type="spellEnd"/>
+      <w:r>
+        <w:t xml:space="preserve"> </w:t>
+      </w:r>
+      <w:proofErr w:type="spellStart"/>
+      <w:r>
+        <w:t>utilisation</w:t>
+      </w:r>
+      <w:proofErr w:type="spellEnd"/>
+      <w:r>
+        <w:t xml:space="preserve"> de </w:t>
+      </w:r>
+      <w:proofErr w:type="spellStart"/>
+      <w:r>
+        <w:t>ce</w:t>
+      </w:r>
+      <w:proofErr w:type="spellEnd"/>
+      <w:r>
+        <w:t xml:space="preserve"> </w:t>
+      </w:r>
+      <w:proofErr w:type="spellStart"/>
+      <w:r>
+        <w:t>logiciel</w:t>
+      </w:r>
+      <w:proofErr w:type="spellEnd"/>
+      <w:r>
+        <w:t xml:space="preserve"> </w:t>
+      </w:r>
+      <w:proofErr w:type="spellStart"/>
+      <w:r>
+        <w:t>est</w:t>
+      </w:r>
+      <w:proofErr w:type="spellEnd"/>
+      <w:r>
+        <w:t xml:space="preserve"> à </w:t>
+      </w:r>
+      <w:proofErr w:type="spellStart"/>
+      <w:r>
+        <w:t>votre</w:t>
+      </w:r>
+      <w:proofErr w:type="spellEnd"/>
+      <w:r>
+        <w:t xml:space="preserve"> </w:t>
+      </w:r>
+      <w:proofErr w:type="spellStart"/>
+      <w:r>
+        <w:t>seule</w:t>
+      </w:r>
+      <w:proofErr w:type="spellEnd"/>
+      <w:r>
+        <w:t xml:space="preserve"> </w:t>
+      </w:r>
+      <w:proofErr w:type="spellStart"/>
+      <w:r>
+        <w:t>risque</w:t>
+      </w:r>
+      <w:proofErr w:type="spellEnd"/>
+      <w:r>
+        <w:t xml:space="preserve"> et </w:t>
+      </w:r>
+      <w:proofErr w:type="spellStart"/>
+      <w:r>
+        <w:t>péril</w:t>
+      </w:r>
+      <w:proofErr w:type="spellEnd"/>
+      <w:r>
+        <w:t xml:space="preserve">. Microsoft </w:t>
+      </w:r>
+      <w:proofErr w:type="spellStart"/>
+      <w:r>
+        <w:t>n’accorde</w:t>
+      </w:r>
+      <w:proofErr w:type="spellEnd"/>
+      <w:r>
+        <w:t xml:space="preserve"> </w:t>
+      </w:r>
+      <w:proofErr w:type="spellStart"/>
+      <w:r>
+        <w:t>aucune</w:t>
+      </w:r>
+      <w:proofErr w:type="spellEnd"/>
+      <w:r>
+        <w:t xml:space="preserve"> </w:t>
+      </w:r>
+      <w:proofErr w:type="spellStart"/>
+      <w:r>
+        <w:t>autre</w:t>
+      </w:r>
+      <w:proofErr w:type="spellEnd"/>
+      <w:r>
+        <w:t xml:space="preserve"> </w:t>
+      </w:r>
+      <w:proofErr w:type="spellStart"/>
+      <w:r>
+        <w:t>garantie</w:t>
+      </w:r>
+      <w:proofErr w:type="spellEnd"/>
+      <w:r>
+        <w:t xml:space="preserve"> </w:t>
+      </w:r>
+      <w:proofErr w:type="spellStart"/>
+      <w:r>
+        <w:t>expresse</w:t>
+      </w:r>
+      <w:proofErr w:type="spellEnd"/>
+      <w:r>
+        <w:t xml:space="preserve">. </w:t>
+      </w:r>
+      <w:proofErr w:type="spellStart"/>
+      <w:r>
+        <w:t>Vous</w:t>
+      </w:r>
+      <w:proofErr w:type="spellEnd"/>
+      <w:r>
+        <w:t xml:space="preserve"> </w:t>
+      </w:r>
+      <w:proofErr w:type="spellStart"/>
+      <w:r>
+        <w:t>pouvez</w:t>
+      </w:r>
+      <w:proofErr w:type="spellEnd"/>
+      <w:r>
+        <w:t xml:space="preserve"> </w:t>
+      </w:r>
+      <w:proofErr w:type="spellStart"/>
+      <w:r>
+        <w:t>bénéficier</w:t>
+      </w:r>
+      <w:proofErr w:type="spellEnd"/>
+      <w:r>
+        <w:t xml:space="preserve"> de droits </w:t>
+      </w:r>
+      <w:proofErr w:type="spellStart"/>
+      <w:r>
+        <w:t>additionnels</w:t>
+      </w:r>
+      <w:proofErr w:type="spellEnd"/>
+      <w:r>
+        <w:t xml:space="preserve"> </w:t>
+      </w:r>
+      <w:proofErr w:type="spellStart"/>
+      <w:r>
+        <w:t>en</w:t>
+      </w:r>
+      <w:proofErr w:type="spellEnd"/>
+      <w:r>
+        <w:t xml:space="preserve"> </w:t>
+      </w:r>
+      <w:proofErr w:type="spellStart"/>
+      <w:r>
+        <w:t>vertu</w:t>
+      </w:r>
+      <w:proofErr w:type="spellEnd"/>
+      <w:r>
+        <w:t xml:space="preserve"> du droit local sur la protection des </w:t>
+      </w:r>
+      <w:proofErr w:type="spellStart"/>
+      <w:r>
+        <w:t>consommateurs</w:t>
+      </w:r>
+      <w:proofErr w:type="spellEnd"/>
+      <w:r>
+        <w:t xml:space="preserve">, que </w:t>
+      </w:r>
+      <w:proofErr w:type="spellStart"/>
+      <w:r>
+        <w:t>ce</w:t>
+      </w:r>
+      <w:proofErr w:type="spellEnd"/>
+      <w:r>
+        <w:t xml:space="preserve"> </w:t>
+      </w:r>
+      <w:proofErr w:type="spellStart"/>
+      <w:r>
+        <w:t>contrat</w:t>
+      </w:r>
+      <w:proofErr w:type="spellEnd"/>
+      <w:r>
+        <w:t xml:space="preserve"> ne </w:t>
+      </w:r>
+      <w:proofErr w:type="spellStart"/>
+      <w:r>
+        <w:t>peut</w:t>
+      </w:r>
+      <w:proofErr w:type="spellEnd"/>
+      <w:r>
+        <w:t xml:space="preserve"> modifier. La </w:t>
+      </w:r>
+      <w:proofErr w:type="spellStart"/>
+      <w:r>
+        <w:t>ou</w:t>
+      </w:r>
+      <w:proofErr w:type="spellEnd"/>
+      <w:r>
+        <w:t xml:space="preserve"> </w:t>
+      </w:r>
+      <w:proofErr w:type="spellStart"/>
+      <w:r>
+        <w:t>elles</w:t>
+      </w:r>
+      <w:proofErr w:type="spellEnd"/>
+      <w:r>
+        <w:t xml:space="preserve"> </w:t>
+      </w:r>
+      <w:proofErr w:type="spellStart"/>
+      <w:r>
+        <w:t>sont</w:t>
+      </w:r>
+      <w:proofErr w:type="spellEnd"/>
+      <w:r>
+        <w:t xml:space="preserve"> </w:t>
+      </w:r>
+      <w:proofErr w:type="spellStart"/>
+      <w:r>
+        <w:t>permises</w:t>
+      </w:r>
+      <w:proofErr w:type="spellEnd"/>
+      <w:r>
+        <w:t xml:space="preserve"> par le droit locale, les </w:t>
+      </w:r>
+      <w:proofErr w:type="spellStart"/>
+      <w:r>
+        <w:t>garanties</w:t>
+      </w:r>
+      <w:proofErr w:type="spellEnd"/>
+      <w:r>
+        <w:t xml:space="preserve"> </w:t>
+      </w:r>
+      <w:proofErr w:type="spellStart"/>
+      <w:r>
+        <w:t>implicites</w:t>
+      </w:r>
+      <w:proofErr w:type="spellEnd"/>
+      <w:r>
+        <w:t xml:space="preserve"> de </w:t>
+      </w:r>
+      <w:proofErr w:type="spellStart"/>
+      <w:r>
+        <w:t>qualité</w:t>
+      </w:r>
+      <w:proofErr w:type="spellEnd"/>
+      <w:r>
+        <w:t xml:space="preserve"> </w:t>
+      </w:r>
+      <w:proofErr w:type="spellStart"/>
+      <w:r>
+        <w:t>marchande</w:t>
+      </w:r>
+      <w:proofErr w:type="spellEnd"/>
+      <w:r>
+        <w:t xml:space="preserve">, </w:t>
+      </w:r>
+      <w:proofErr w:type="spellStart"/>
+      <w:r>
+        <w:t>d’adéquation</w:t>
+      </w:r>
+      <w:proofErr w:type="spellEnd"/>
+      <w:r>
+        <w:t xml:space="preserve"> à un usage particulier et </w:t>
+      </w:r>
+      <w:proofErr w:type="spellStart"/>
+      <w:r>
+        <w:t>d’absence</w:t>
+      </w:r>
+      <w:proofErr w:type="spellEnd"/>
+      <w:r>
+        <w:t xml:space="preserve"> de </w:t>
+      </w:r>
+      <w:proofErr w:type="spellStart"/>
+      <w:r>
+        <w:t>contrefaçon</w:t>
+      </w:r>
+      <w:proofErr w:type="spellEnd"/>
+      <w:r>
+        <w:t xml:space="preserve"> </w:t>
+      </w:r>
+      <w:proofErr w:type="spellStart"/>
+      <w:r>
+        <w:t>sont</w:t>
+      </w:r>
+      <w:proofErr w:type="spellEnd"/>
+      <w:r>
+        <w:t xml:space="preserve"> </w:t>
+      </w:r>
+      <w:proofErr w:type="spellStart"/>
+      <w:r>
+        <w:t>exclues</w:t>
+      </w:r>
+      <w:proofErr w:type="spellEnd"/>
+      <w:r>
+        <w:t>.</w:t>
       </w:r>
     </w:p>
     <w:p>
@@ -777,7 +1382,215 @@
         <w:ind w:left="0"/>
       </w:pPr>
       <w:r>
-        <w:t>LIMITATION DES DOMMAGES-INTÉRÊTS ET EXCLUSION DE RESPONSABILITÉ POUR LES DOMMAGES. Vous pouvez obtenir de Microsoft et de ses fournisseurs une indemnisation en cas de dommages directs uniquement à hauteur de 5,00 $ US. Vous ne pouvez prétendre à aucune indemnisation pour les autres dommages, y compris les dommages spéciaux, indirects ou accessoires et pertes de bénéfices.</w:t>
+        <w:t xml:space="preserve">LIMITATION DES DOMMAGES-INTÉRÊTS ET EXCLUSION DE RESPONSABILITÉ POUR LES DOMMAGES. </w:t>
+      </w:r>
+      <w:proofErr w:type="spellStart"/>
+      <w:r>
+        <w:t>Vous</w:t>
+      </w:r>
+      <w:proofErr w:type="spellEnd"/>
+      <w:r>
+        <w:t xml:space="preserve"> </w:t>
+      </w:r>
+      <w:proofErr w:type="spellStart"/>
+      <w:r>
+        <w:t>pouvez</w:t>
+      </w:r>
+      <w:proofErr w:type="spellEnd"/>
+      <w:r>
+        <w:t xml:space="preserve"> </w:t>
+      </w:r>
+      <w:proofErr w:type="spellStart"/>
+      <w:r>
+        <w:t>obtenir</w:t>
+      </w:r>
+      <w:proofErr w:type="spellEnd"/>
+      <w:r>
+        <w:t xml:space="preserve"> de Microsoft et de </w:t>
+      </w:r>
+      <w:proofErr w:type="spellStart"/>
+      <w:r>
+        <w:t>ses</w:t>
+      </w:r>
+      <w:proofErr w:type="spellEnd"/>
+      <w:r>
+        <w:t xml:space="preserve"> </w:t>
+      </w:r>
+      <w:proofErr w:type="spellStart"/>
+      <w:r>
+        <w:t>fournisseurs</w:t>
+      </w:r>
+      <w:proofErr w:type="spellEnd"/>
+      <w:r>
+        <w:t xml:space="preserve"> </w:t>
+      </w:r>
+      <w:proofErr w:type="spellStart"/>
+      <w:r>
+        <w:t>une</w:t>
+      </w:r>
+      <w:proofErr w:type="spellEnd"/>
+      <w:r>
+        <w:t xml:space="preserve"> </w:t>
+      </w:r>
+      <w:proofErr w:type="spellStart"/>
+      <w:r>
+        <w:t>indemnisation</w:t>
+      </w:r>
+      <w:proofErr w:type="spellEnd"/>
+      <w:r>
+        <w:t xml:space="preserve"> </w:t>
+      </w:r>
+      <w:proofErr w:type="spellStart"/>
+      <w:r>
+        <w:t>en</w:t>
+      </w:r>
+      <w:proofErr w:type="spellEnd"/>
+      <w:r>
+        <w:t xml:space="preserve"> </w:t>
+      </w:r>
+      <w:proofErr w:type="spellStart"/>
+      <w:r>
+        <w:t>cas</w:t>
+      </w:r>
+      <w:proofErr w:type="spellEnd"/>
+      <w:r>
+        <w:t xml:space="preserve"> de </w:t>
+      </w:r>
+      <w:proofErr w:type="spellStart"/>
+      <w:r>
+        <w:t>dommages</w:t>
+      </w:r>
+      <w:proofErr w:type="spellEnd"/>
+      <w:r>
+        <w:t xml:space="preserve"> directs </w:t>
+      </w:r>
+      <w:proofErr w:type="spellStart"/>
+      <w:r>
+        <w:t>uniquement</w:t>
+      </w:r>
+      <w:proofErr w:type="spellEnd"/>
+      <w:r>
+        <w:t xml:space="preserve"> à hauteur de 5,00 $ US. </w:t>
+      </w:r>
+      <w:proofErr w:type="spellStart"/>
+      <w:r>
+        <w:t>Vous</w:t>
+      </w:r>
+      <w:proofErr w:type="spellEnd"/>
+      <w:r>
+        <w:t xml:space="preserve"> ne </w:t>
+      </w:r>
+      <w:proofErr w:type="spellStart"/>
+      <w:r>
+        <w:t>pouvez</w:t>
+      </w:r>
+      <w:proofErr w:type="spellEnd"/>
+      <w:r>
+        <w:t xml:space="preserve"> </w:t>
+      </w:r>
+      <w:proofErr w:type="spellStart"/>
+      <w:r>
+        <w:t>prétendre</w:t>
+      </w:r>
+      <w:proofErr w:type="spellEnd"/>
+      <w:r>
+        <w:t xml:space="preserve"> à </w:t>
+      </w:r>
+      <w:proofErr w:type="spellStart"/>
+      <w:r>
+        <w:t>aucune</w:t>
+      </w:r>
+      <w:proofErr w:type="spellEnd"/>
+      <w:r>
+        <w:t xml:space="preserve"> </w:t>
+      </w:r>
+      <w:proofErr w:type="spellStart"/>
+      <w:r>
+        <w:t>indemnisation</w:t>
+      </w:r>
+      <w:proofErr w:type="spellEnd"/>
+      <w:r>
+        <w:t xml:space="preserve"> pour les </w:t>
+      </w:r>
+      <w:proofErr w:type="spellStart"/>
+      <w:r>
+        <w:t>autres</w:t>
+      </w:r>
+      <w:proofErr w:type="spellEnd"/>
+      <w:r>
+        <w:t xml:space="preserve"> </w:t>
+      </w:r>
+      <w:proofErr w:type="spellStart"/>
+      <w:r>
+        <w:t>dommages</w:t>
+      </w:r>
+      <w:proofErr w:type="spellEnd"/>
+      <w:r>
+        <w:t xml:space="preserve">, y </w:t>
+      </w:r>
+      <w:proofErr w:type="spellStart"/>
+      <w:r>
+        <w:t>compris</w:t>
+      </w:r>
+      <w:proofErr w:type="spellEnd"/>
+      <w:r>
+        <w:t xml:space="preserve"> les </w:t>
+      </w:r>
+      <w:proofErr w:type="spellStart"/>
+      <w:r>
+        <w:t>dommages</w:t>
+      </w:r>
+      <w:proofErr w:type="spellEnd"/>
+      <w:r>
+        <w:t xml:space="preserve"> </w:t>
+      </w:r>
+      <w:proofErr w:type="spellStart"/>
+      <w:r>
+        <w:t>spéciaux</w:t>
+      </w:r>
+      <w:proofErr w:type="spellEnd"/>
+      <w:r>
+        <w:t xml:space="preserve">, </w:t>
+      </w:r>
+      <w:proofErr w:type="spellStart"/>
+      <w:r>
+        <w:t>indirects</w:t>
+      </w:r>
+      <w:proofErr w:type="spellEnd"/>
+      <w:r>
+        <w:t xml:space="preserve"> </w:t>
+      </w:r>
+      <w:proofErr w:type="spellStart"/>
+      <w:r>
+        <w:t>ou</w:t>
+      </w:r>
+      <w:proofErr w:type="spellEnd"/>
+      <w:r>
+        <w:t xml:space="preserve"> </w:t>
+      </w:r>
+      <w:proofErr w:type="spellStart"/>
+      <w:r>
+        <w:t>accessoires</w:t>
+      </w:r>
+      <w:proofErr w:type="spellEnd"/>
+      <w:r>
+        <w:t xml:space="preserve"> et </w:t>
+      </w:r>
+      <w:proofErr w:type="spellStart"/>
+      <w:r>
+        <w:t>pertes</w:t>
+      </w:r>
+      <w:proofErr w:type="spellEnd"/>
+      <w:r>
+        <w:t xml:space="preserve"> de </w:t>
+      </w:r>
+      <w:proofErr w:type="spellStart"/>
+      <w:r>
+        <w:t>bénéfices</w:t>
+      </w:r>
+      <w:proofErr w:type="spellEnd"/>
+      <w:r>
+        <w:t>.</w:t>
       </w:r>
     </w:p>
     <w:p>
@@ -785,8 +1598,21 @@
         <w:pStyle w:val="Body1"/>
         <w:ind w:left="0"/>
       </w:pPr>
-      <w:r>
-        <w:t>Cette limitation concerne:</w:t>
+      <w:proofErr w:type="spellStart"/>
+      <w:r>
+        <w:t>Cette</w:t>
+      </w:r>
+      <w:proofErr w:type="spellEnd"/>
+      <w:r>
+        <w:t xml:space="preserve"> limitation </w:t>
+      </w:r>
+      <w:proofErr w:type="spellStart"/>
+      <w:r>
+        <w:t>concerne</w:t>
+      </w:r>
+      <w:proofErr w:type="spellEnd"/>
+      <w:r>
+        <w:t>:</w:t>
       </w:r>
     </w:p>
     <w:p>
@@ -799,7 +1625,79 @@
       </w:r>
       <w:r>
         <w:tab/>
-        <w:t>tout ce qui est relié au logiciel, aux services ou au contenu (y compris le code) figurant sur des sites Internet tiers ou dans des programmes tiers; et</w:t>
+        <w:t xml:space="preserve">tout </w:t>
+      </w:r>
+      <w:proofErr w:type="spellStart"/>
+      <w:r>
+        <w:t>ce</w:t>
+      </w:r>
+      <w:proofErr w:type="spellEnd"/>
+      <w:r>
+        <w:t xml:space="preserve"> qui </w:t>
+      </w:r>
+      <w:proofErr w:type="spellStart"/>
+      <w:r>
+        <w:t>est</w:t>
+      </w:r>
+      <w:proofErr w:type="spellEnd"/>
+      <w:r>
+        <w:t xml:space="preserve"> </w:t>
+      </w:r>
+      <w:proofErr w:type="spellStart"/>
+      <w:r>
+        <w:t>relié</w:t>
+      </w:r>
+      <w:proofErr w:type="spellEnd"/>
+      <w:r>
+        <w:t xml:space="preserve"> au </w:t>
+      </w:r>
+      <w:proofErr w:type="spellStart"/>
+      <w:r>
+        <w:t>logiciel</w:t>
+      </w:r>
+      <w:proofErr w:type="spellEnd"/>
+      <w:r>
+        <w:t xml:space="preserve">, aux services </w:t>
+      </w:r>
+      <w:proofErr w:type="spellStart"/>
+      <w:r>
+        <w:t>ou</w:t>
+      </w:r>
+      <w:proofErr w:type="spellEnd"/>
+      <w:r>
+        <w:t xml:space="preserve"> au </w:t>
+      </w:r>
+      <w:proofErr w:type="spellStart"/>
+      <w:r>
+        <w:t>contenu</w:t>
+      </w:r>
+      <w:proofErr w:type="spellEnd"/>
+      <w:r>
+        <w:t xml:space="preserve"> (y </w:t>
+      </w:r>
+      <w:proofErr w:type="spellStart"/>
+      <w:r>
+        <w:t>compris</w:t>
+      </w:r>
+      <w:proofErr w:type="spellEnd"/>
+      <w:r>
+        <w:t xml:space="preserve"> le code) figurant sur des sites Internet tiers </w:t>
+      </w:r>
+      <w:proofErr w:type="spellStart"/>
+      <w:r>
+        <w:t>ou</w:t>
+      </w:r>
+      <w:proofErr w:type="spellEnd"/>
+      <w:r>
+        <w:t xml:space="preserve"> dans des </w:t>
+      </w:r>
+      <w:proofErr w:type="spellStart"/>
+      <w:r>
+        <w:t>programmes</w:t>
+      </w:r>
+      <w:proofErr w:type="spellEnd"/>
+      <w:r>
+        <w:t xml:space="preserve"> tiers; et</w:t>
       </w:r>
     </w:p>
     <w:p>
@@ -808,12 +1706,171 @@
         <w:ind w:left="360" w:hanging="360"/>
       </w:pPr>
       <w:r>
-        <w:lastRenderedPageBreak/>
         <w:t>•</w:t>
       </w:r>
       <w:r>
         <w:tab/>
-        <w:t>les réclamations au titre de violation de contrat ou de garantie, ou au titre de responsabilité stricte, de négligence ou d’une autre faute dans la limite autorisée par la loi en vigueur.</w:t>
+        <w:t xml:space="preserve">les </w:t>
+      </w:r>
+      <w:proofErr w:type="spellStart"/>
+      <w:r>
+        <w:t>réclamations</w:t>
+      </w:r>
+      <w:proofErr w:type="spellEnd"/>
+      <w:r>
+        <w:t xml:space="preserve"> au </w:t>
+      </w:r>
+      <w:proofErr w:type="spellStart"/>
+      <w:r>
+        <w:t>titre</w:t>
+      </w:r>
+      <w:proofErr w:type="spellEnd"/>
+      <w:r>
+        <w:t xml:space="preserve"> de violation de </w:t>
+      </w:r>
+      <w:proofErr w:type="spellStart"/>
+      <w:r>
+        <w:t>contrat</w:t>
+      </w:r>
+      <w:proofErr w:type="spellEnd"/>
+      <w:r>
+        <w:t xml:space="preserve"> </w:t>
+      </w:r>
+      <w:proofErr w:type="spellStart"/>
+      <w:r>
+        <w:t>ou</w:t>
+      </w:r>
+      <w:proofErr w:type="spellEnd"/>
+      <w:r>
+        <w:t xml:space="preserve"> de </w:t>
+      </w:r>
+      <w:proofErr w:type="spellStart"/>
+      <w:r>
+        <w:t>garantie</w:t>
+      </w:r>
+      <w:proofErr w:type="spellEnd"/>
+      <w:r>
+        <w:t xml:space="preserve">, </w:t>
+      </w:r>
+      <w:proofErr w:type="spellStart"/>
+      <w:r>
+        <w:t>ou</w:t>
+      </w:r>
+      <w:proofErr w:type="spellEnd"/>
+      <w:r>
+        <w:t xml:space="preserve"> au </w:t>
+      </w:r>
+      <w:proofErr w:type="spellStart"/>
+      <w:r>
+        <w:t>titre</w:t>
+      </w:r>
+      <w:proofErr w:type="spellEnd"/>
+      <w:r>
+        <w:t xml:space="preserve"> de </w:t>
+      </w:r>
+      <w:proofErr w:type="spellStart"/>
+      <w:r>
+        <w:t>responsabilité</w:t>
+      </w:r>
+      <w:proofErr w:type="spellEnd"/>
+      <w:r>
+        <w:t xml:space="preserve"> </w:t>
+      </w:r>
+      <w:proofErr w:type="spellStart"/>
+      <w:r>
+        <w:t>stricte</w:t>
+      </w:r>
+      <w:proofErr w:type="spellEnd"/>
+      <w:r>
+        <w:t xml:space="preserve">, de </w:t>
+      </w:r>
+      <w:proofErr w:type="spellStart"/>
+      <w:r>
+        <w:t>négligence</w:t>
+      </w:r>
+      <w:proofErr w:type="spellEnd"/>
+      <w:r>
+        <w:t xml:space="preserve"> </w:t>
+      </w:r>
+      <w:proofErr w:type="spellStart"/>
+      <w:r>
+        <w:t>ou</w:t>
+      </w:r>
+      <w:proofErr w:type="spellEnd"/>
+      <w:r>
+        <w:t xml:space="preserve"> </w:t>
+      </w:r>
+      <w:proofErr w:type="spellStart"/>
+      <w:r>
+        <w:t>d’une</w:t>
+      </w:r>
+      <w:proofErr w:type="spellEnd"/>
+      <w:r>
+        <w:t xml:space="preserve"> </w:t>
+      </w:r>
+      <w:proofErr w:type="spellStart"/>
+      <w:r>
+        <w:t>autre</w:t>
+      </w:r>
+      <w:proofErr w:type="spellEnd"/>
+      <w:r>
+        <w:t xml:space="preserve"> </w:t>
+      </w:r>
+      <w:proofErr w:type="spellStart"/>
+      <w:r>
+        <w:t>faute</w:t>
+      </w:r>
+      <w:proofErr w:type="spellEnd"/>
+      <w:r>
+        <w:t xml:space="preserve"> dans la </w:t>
+      </w:r>
+      <w:proofErr w:type="spellStart"/>
+      <w:r>
+        <w:t>limite</w:t>
+      </w:r>
+      <w:proofErr w:type="spellEnd"/>
+      <w:r>
+        <w:t xml:space="preserve"> </w:t>
+      </w:r>
+      <w:proofErr w:type="spellStart"/>
+      <w:r>
+        <w:t>autorisée</w:t>
+      </w:r>
+      <w:proofErr w:type="spellEnd"/>
+      <w:r>
+        <w:t xml:space="preserve"> </w:t>
+      </w:r>
+      <w:proofErr w:type="spellStart"/>
+      <w:r>
+        <w:t>par</w:t>
+      </w:r>
+      <w:proofErr w:type="spellEnd"/>
+      <w:r>
+        <w:t xml:space="preserve"> la </w:t>
+      </w:r>
+      <w:proofErr w:type="spellStart"/>
+      <w:r>
+        <w:t>loi</w:t>
+      </w:r>
+      <w:proofErr w:type="spellEnd"/>
+      <w:r>
+        <w:t xml:space="preserve"> </w:t>
+      </w:r>
+      <w:proofErr w:type="spellStart"/>
+      <w:r>
+        <w:t>en</w:t>
+      </w:r>
+      <w:proofErr w:type="spellEnd"/>
+      <w:r>
+        <w:t xml:space="preserve"> </w:t>
+      </w:r>
+      <w:proofErr w:type="spellStart"/>
+      <w:r>
+        <w:t>vigueur</w:t>
+      </w:r>
+      <w:proofErr w:type="spellEnd"/>
+      <w:r>
+        <w:t>.</w:t>
       </w:r>
     </w:p>
     <w:p>
@@ -822,7 +1879,247 @@
         <w:ind w:left="0"/>
       </w:pPr>
       <w:r>
-        <w:t>Elle s’applique également, même si Microsoft connaissait ou devrait connaître l’éventualité d’un tel dommage. Si votre pays n’autorise pas l’exclusion ou la limitation de responsabilité pour les dommages indirects, accessoires ou de quelque nature que ce soit, il se peut que la limitation ou l’exclusion ci-dessus ne s’appliquera pas à votre égard.</w:t>
+        <w:t xml:space="preserve">Elle </w:t>
+      </w:r>
+      <w:proofErr w:type="spellStart"/>
+      <w:r>
+        <w:t>s’applique</w:t>
+      </w:r>
+      <w:proofErr w:type="spellEnd"/>
+      <w:r>
+        <w:t xml:space="preserve"> </w:t>
+      </w:r>
+      <w:proofErr w:type="spellStart"/>
+      <w:r>
+        <w:t>également</w:t>
+      </w:r>
+      <w:proofErr w:type="spellEnd"/>
+      <w:r>
+        <w:t xml:space="preserve">, </w:t>
+      </w:r>
+      <w:proofErr w:type="spellStart"/>
+      <w:r>
+        <w:t>même</w:t>
+      </w:r>
+      <w:proofErr w:type="spellEnd"/>
+      <w:r>
+        <w:t xml:space="preserve"> </w:t>
+      </w:r>
+      <w:proofErr w:type="spellStart"/>
+      <w:r>
+        <w:t>si</w:t>
+      </w:r>
+      <w:proofErr w:type="spellEnd"/>
+      <w:r>
+        <w:t xml:space="preserve"> Microsoft </w:t>
+      </w:r>
+      <w:proofErr w:type="spellStart"/>
+      <w:r>
+        <w:t>connaissait</w:t>
+      </w:r>
+      <w:proofErr w:type="spellEnd"/>
+      <w:r>
+        <w:t xml:space="preserve"> </w:t>
+      </w:r>
+      <w:proofErr w:type="spellStart"/>
+      <w:r>
+        <w:t>ou</w:t>
+      </w:r>
+      <w:proofErr w:type="spellEnd"/>
+      <w:r>
+        <w:t xml:space="preserve"> </w:t>
+      </w:r>
+      <w:proofErr w:type="spellStart"/>
+      <w:r>
+        <w:t>devrait</w:t>
+      </w:r>
+      <w:proofErr w:type="spellEnd"/>
+      <w:r>
+        <w:t xml:space="preserve"> </w:t>
+      </w:r>
+      <w:proofErr w:type="spellStart"/>
+      <w:r>
+        <w:t>connaître</w:t>
+      </w:r>
+      <w:proofErr w:type="spellEnd"/>
+      <w:r>
+        <w:t xml:space="preserve"> </w:t>
+      </w:r>
+      <w:proofErr w:type="spellStart"/>
+      <w:r>
+        <w:t>l’éventualité</w:t>
+      </w:r>
+      <w:proofErr w:type="spellEnd"/>
+      <w:r>
+        <w:t xml:space="preserve"> d’un </w:t>
+      </w:r>
+      <w:proofErr w:type="spellStart"/>
+      <w:r>
+        <w:t>tel</w:t>
+      </w:r>
+      <w:proofErr w:type="spellEnd"/>
+      <w:r>
+        <w:t xml:space="preserve"> </w:t>
+      </w:r>
+      <w:proofErr w:type="spellStart"/>
+      <w:r>
+        <w:t>dommage</w:t>
+      </w:r>
+      <w:proofErr w:type="spellEnd"/>
+      <w:r>
+        <w:t xml:space="preserve">. Si </w:t>
+      </w:r>
+      <w:proofErr w:type="spellStart"/>
+      <w:r>
+        <w:t>votre</w:t>
+      </w:r>
+      <w:proofErr w:type="spellEnd"/>
+      <w:r>
+        <w:t xml:space="preserve"> pays </w:t>
+      </w:r>
+      <w:proofErr w:type="spellStart"/>
+      <w:r>
+        <w:t>n’autorise</w:t>
+      </w:r>
+      <w:proofErr w:type="spellEnd"/>
+      <w:r>
+        <w:t xml:space="preserve"> pas </w:t>
+      </w:r>
+      <w:proofErr w:type="spellStart"/>
+      <w:r>
+        <w:t>l’exclusion</w:t>
+      </w:r>
+      <w:proofErr w:type="spellEnd"/>
+      <w:r>
+        <w:t xml:space="preserve"> </w:t>
+      </w:r>
+      <w:proofErr w:type="spellStart"/>
+      <w:r>
+        <w:t>ou</w:t>
+      </w:r>
+      <w:proofErr w:type="spellEnd"/>
+      <w:r>
+        <w:t xml:space="preserve"> la limitation de </w:t>
+      </w:r>
+      <w:proofErr w:type="spellStart"/>
+      <w:r>
+        <w:t>responsabilité</w:t>
+      </w:r>
+      <w:proofErr w:type="spellEnd"/>
+      <w:r>
+        <w:t xml:space="preserve"> pour les </w:t>
+      </w:r>
+      <w:proofErr w:type="spellStart"/>
+      <w:r>
+        <w:t>dommages</w:t>
+      </w:r>
+      <w:proofErr w:type="spellEnd"/>
+      <w:r>
+        <w:t xml:space="preserve"> </w:t>
+      </w:r>
+      <w:proofErr w:type="spellStart"/>
+      <w:r>
+        <w:t>indirects</w:t>
+      </w:r>
+      <w:proofErr w:type="spellEnd"/>
+      <w:r>
+        <w:t xml:space="preserve">, </w:t>
+      </w:r>
+      <w:proofErr w:type="spellStart"/>
+      <w:r>
+        <w:t>accessoires</w:t>
+      </w:r>
+      <w:proofErr w:type="spellEnd"/>
+      <w:r>
+        <w:t xml:space="preserve"> </w:t>
+      </w:r>
+      <w:proofErr w:type="spellStart"/>
+      <w:r>
+        <w:t>ou</w:t>
+      </w:r>
+      <w:proofErr w:type="spellEnd"/>
+      <w:r>
+        <w:t xml:space="preserve"> de </w:t>
+      </w:r>
+      <w:proofErr w:type="spellStart"/>
+      <w:r>
+        <w:t>quelque</w:t>
+      </w:r>
+      <w:proofErr w:type="spellEnd"/>
+      <w:r>
+        <w:t xml:space="preserve"> nature que </w:t>
+      </w:r>
+      <w:proofErr w:type="spellStart"/>
+      <w:r>
+        <w:t>ce</w:t>
+      </w:r>
+      <w:proofErr w:type="spellEnd"/>
+      <w:r>
+        <w:t xml:space="preserve"> </w:t>
+      </w:r>
+      <w:proofErr w:type="spellStart"/>
+      <w:r>
+        <w:t>soit</w:t>
+      </w:r>
+      <w:proofErr w:type="spellEnd"/>
+      <w:r>
+        <w:t xml:space="preserve">, </w:t>
+      </w:r>
+      <w:proofErr w:type="spellStart"/>
+      <w:r>
+        <w:t>il</w:t>
+      </w:r>
+      <w:proofErr w:type="spellEnd"/>
+      <w:r>
+        <w:t xml:space="preserve"> se </w:t>
+      </w:r>
+      <w:proofErr w:type="spellStart"/>
+      <w:r>
+        <w:t>peut</w:t>
+      </w:r>
+      <w:proofErr w:type="spellEnd"/>
+      <w:r>
+        <w:t xml:space="preserve"> que la limitation </w:t>
+      </w:r>
+      <w:proofErr w:type="spellStart"/>
+      <w:r>
+        <w:t>ou</w:t>
+      </w:r>
+      <w:proofErr w:type="spellEnd"/>
+      <w:r>
+        <w:t xml:space="preserve"> </w:t>
+      </w:r>
+      <w:proofErr w:type="spellStart"/>
+      <w:r>
+        <w:t>l’exclusion</w:t>
+      </w:r>
+      <w:proofErr w:type="spellEnd"/>
+      <w:r>
+        <w:t xml:space="preserve"> ci-dessus ne </w:t>
+      </w:r>
+      <w:proofErr w:type="spellStart"/>
+      <w:r>
+        <w:t>s’appliquera</w:t>
+      </w:r>
+      <w:proofErr w:type="spellEnd"/>
+      <w:r>
+        <w:t xml:space="preserve"> pas à </w:t>
+      </w:r>
+      <w:proofErr w:type="spellStart"/>
+      <w:r>
+        <w:t>votre</w:t>
+      </w:r>
+      <w:proofErr w:type="spellEnd"/>
+      <w:r>
+        <w:t xml:space="preserve"> </w:t>
+      </w:r>
+      <w:proofErr w:type="spellStart"/>
+      <w:r>
+        <w:t>égard</w:t>
+      </w:r>
+      <w:proofErr w:type="spellEnd"/>
+      <w:r>
+        <w:t>.</w:t>
       </w:r>
     </w:p>
     <w:p>
@@ -831,12 +2128,192 @@
         <w:ind w:left="0"/>
       </w:pPr>
       <w:r>
-        <w:t>EFFET JURIDIQUE. Le présent contrat décrit certains droits juridiques. Vous pourriez avoir d’autres droits prévus par les lois de votre pays. Le présent contrat ne modifie pas les droits que vous confèrent les lois de votre pays si celles-ci ne le permettent pas.</w:t>
+        <w:t xml:space="preserve">EFFET JURIDIQUE. Le </w:t>
+      </w:r>
+      <w:proofErr w:type="spellStart"/>
+      <w:r>
+        <w:t>présent</w:t>
+      </w:r>
+      <w:proofErr w:type="spellEnd"/>
+      <w:r>
+        <w:t xml:space="preserve"> </w:t>
+      </w:r>
+      <w:proofErr w:type="spellStart"/>
+      <w:r>
+        <w:t>contrat</w:t>
+      </w:r>
+      <w:proofErr w:type="spellEnd"/>
+      <w:r>
+        <w:t xml:space="preserve"> </w:t>
+      </w:r>
+      <w:proofErr w:type="spellStart"/>
+      <w:r>
+        <w:t>décrit</w:t>
+      </w:r>
+      <w:proofErr w:type="spellEnd"/>
+      <w:r>
+        <w:t xml:space="preserve"> </w:t>
+      </w:r>
+      <w:proofErr w:type="spellStart"/>
+      <w:r>
+        <w:t>certains</w:t>
+      </w:r>
+      <w:proofErr w:type="spellEnd"/>
+      <w:r>
+        <w:t xml:space="preserve"> droits </w:t>
+      </w:r>
+      <w:proofErr w:type="spellStart"/>
+      <w:r>
+        <w:t>juridiques</w:t>
+      </w:r>
+      <w:proofErr w:type="spellEnd"/>
+      <w:r>
+        <w:t xml:space="preserve">. </w:t>
+      </w:r>
+      <w:proofErr w:type="spellStart"/>
+      <w:r>
+        <w:t>Vous</w:t>
+      </w:r>
+      <w:proofErr w:type="spellEnd"/>
+      <w:r>
+        <w:t xml:space="preserve"> </w:t>
+      </w:r>
+      <w:proofErr w:type="spellStart"/>
+      <w:r>
+        <w:t>pourriez</w:t>
+      </w:r>
+      <w:proofErr w:type="spellEnd"/>
+      <w:r>
+        <w:t xml:space="preserve"> </w:t>
+      </w:r>
+      <w:proofErr w:type="spellStart"/>
+      <w:r>
+        <w:t>avoir</w:t>
+      </w:r>
+      <w:proofErr w:type="spellEnd"/>
+      <w:r>
+        <w:t xml:space="preserve"> </w:t>
+      </w:r>
+      <w:proofErr w:type="spellStart"/>
+      <w:r>
+        <w:t>d’autres</w:t>
+      </w:r>
+      <w:proofErr w:type="spellEnd"/>
+      <w:r>
+        <w:t xml:space="preserve"> droits </w:t>
+      </w:r>
+      <w:proofErr w:type="spellStart"/>
+      <w:r>
+        <w:t>prévus</w:t>
+      </w:r>
+      <w:proofErr w:type="spellEnd"/>
+      <w:r>
+        <w:t xml:space="preserve"> par les </w:t>
+      </w:r>
+      <w:proofErr w:type="spellStart"/>
+      <w:r>
+        <w:t>lois</w:t>
+      </w:r>
+      <w:proofErr w:type="spellEnd"/>
+      <w:r>
+        <w:t xml:space="preserve"> de </w:t>
+      </w:r>
+      <w:proofErr w:type="spellStart"/>
+      <w:r>
+        <w:t>votre</w:t>
+      </w:r>
+      <w:proofErr w:type="spellEnd"/>
+      <w:r>
+        <w:t xml:space="preserve"> pays. Le </w:t>
+      </w:r>
+      <w:proofErr w:type="spellStart"/>
+      <w:r>
+        <w:t>présent</w:t>
+      </w:r>
+      <w:proofErr w:type="spellEnd"/>
+      <w:r>
+        <w:t xml:space="preserve"> </w:t>
+      </w:r>
+      <w:proofErr w:type="spellStart"/>
+      <w:r>
+        <w:t>contrat</w:t>
+      </w:r>
+      <w:proofErr w:type="spellEnd"/>
+      <w:r>
+        <w:t xml:space="preserve"> ne </w:t>
+      </w:r>
+      <w:proofErr w:type="spellStart"/>
+      <w:r>
+        <w:t>modifie</w:t>
+      </w:r>
+      <w:proofErr w:type="spellEnd"/>
+      <w:r>
+        <w:t xml:space="preserve"> pas les droits que </w:t>
+      </w:r>
+      <w:proofErr w:type="spellStart"/>
+      <w:r>
+        <w:t>vous</w:t>
+      </w:r>
+      <w:proofErr w:type="spellEnd"/>
+      <w:r>
+        <w:t xml:space="preserve"> </w:t>
+      </w:r>
+      <w:proofErr w:type="spellStart"/>
+      <w:r>
+        <w:t>confèrent</w:t>
+      </w:r>
+      <w:proofErr w:type="spellEnd"/>
+      <w:r>
+        <w:t xml:space="preserve"> les </w:t>
+      </w:r>
+      <w:proofErr w:type="spellStart"/>
+      <w:r>
+        <w:t>lois</w:t>
+      </w:r>
+      <w:proofErr w:type="spellEnd"/>
+      <w:r>
+        <w:t xml:space="preserve"> de </w:t>
+      </w:r>
+      <w:proofErr w:type="spellStart"/>
+      <w:r>
+        <w:t>votre</w:t>
+      </w:r>
+      <w:proofErr w:type="spellEnd"/>
+      <w:r>
+        <w:t xml:space="preserve"> pays </w:t>
+      </w:r>
+      <w:proofErr w:type="spellStart"/>
+      <w:r>
+        <w:t>si</w:t>
+      </w:r>
+      <w:proofErr w:type="spellEnd"/>
+      <w:r>
+        <w:t xml:space="preserve"> </w:t>
+      </w:r>
+      <w:proofErr w:type="spellStart"/>
+      <w:r>
+        <w:t>celles</w:t>
+      </w:r>
+      <w:proofErr w:type="spellEnd"/>
+      <w:r>
+        <w:t xml:space="preserve">-ci ne le </w:t>
+      </w:r>
+      <w:proofErr w:type="spellStart"/>
+      <w:r>
+        <w:t>permettent</w:t>
+      </w:r>
+      <w:proofErr w:type="spellEnd"/>
+      <w:r>
+        <w:t xml:space="preserve"> pas.</w:t>
       </w:r>
     </w:p>
     <w:sectPr>
-      <w:footerReference w:type="even" r:id="rId20"/>
-      <w:footerReference w:type="first" r:id="rId21"/>
+      <w:headerReference w:type="even" r:id="rId15"/>
+      <w:headerReference w:type="default" r:id="rId16"/>
+      <w:footerReference w:type="even" r:id="rId17"/>
+      <w:footerReference w:type="default" r:id="rId18"/>
+      <w:headerReference w:type="first" r:id="rId19"/>
+      <w:footerReference w:type="first" r:id="rId20"/>
       <w:pgSz w:w="12240" w:h="15840" w:code="1"/>
       <w:pgMar w:top="1440" w:right="1440" w:bottom="1440" w:left="1440" w:header="0" w:footer="0" w:gutter="0"/>
       <w:cols w:space="720"/>
@@ -847,7 +2324,7 @@
 </file>
 
 <file path=word/endnotes.xml><?xml version="1.0" encoding="utf-8"?>
-<w:endnotes xmlns:wpc="http://schemas.microsoft.com/office/word/2010/wordprocessingCanvas" xmlns:mc="http://schemas.openxmlformats.org/markup-compatibility/2006" xmlns:o="urn:schemas-microsoft-com:office:office" xmlns:r="http://schemas.openxmlformats.org/officeDocument/2006/relationships" xmlns:m="http://schemas.openxmlformats.org/officeDocument/2006/math" xmlns:v="urn:schemas-microsoft-com:vml" xmlns:wp14="http://schemas.microsoft.com/office/word/2010/wordprocessingDrawing" xmlns:wp="http://schemas.openxmlformats.org/drawingml/2006/wordprocessingDrawing" xmlns:w10="urn:schemas-microsoft-com:office:word" xmlns:w="http://schemas.openxmlformats.org/wordprocessingml/2006/main" xmlns:w14="http://schemas.microsoft.com/office/word/2010/wordml" xmlns:w15="http://schemas.microsoft.com/office/word/2012/wordml" xmlns:wpg="http://schemas.microsoft.com/office/word/2010/wordprocessingGroup" xmlns:wpi="http://schemas.microsoft.com/office/word/2010/wordprocessingInk" xmlns:wne="http://schemas.microsoft.com/office/word/2006/wordml" xmlns:wps="http://schemas.microsoft.com/office/word/2010/wordprocessingShape" mc:Ignorable="w14 w15 wp14">
+<w:endnotes xmlns:wpc="http://schemas.microsoft.com/office/word/2010/wordprocessingCanvas" xmlns:cx="http://schemas.microsoft.com/office/drawing/2014/chartex" xmlns:cx1="http://schemas.microsoft.com/office/drawing/2015/9/8/chartex" xmlns:cx2="http://schemas.microsoft.com/office/drawing/2015/10/21/chartex" xmlns:cx3="http://schemas.microsoft.com/office/drawing/2016/5/9/chartex" xmlns:cx4="http://schemas.microsoft.com/office/drawing/2016/5/10/chartex" xmlns:cx5="http://schemas.microsoft.com/office/drawing/2016/5/11/chartex" xmlns:cx6="http://schemas.microsoft.com/office/drawing/2016/5/12/chartex" xmlns:cx7="http://schemas.microsoft.com/office/drawing/2016/5/13/chartex" xmlns:cx8="http://schemas.microsoft.com/office/drawing/2016/5/14/chartex" xmlns:mc="http://schemas.openxmlformats.org/markup-compatibility/2006" xmlns:aink="http://schemas.microsoft.com/office/drawing/2016/ink" xmlns:am3d="http://schemas.microsoft.com/office/drawing/2017/model3d" xmlns:o="urn:schemas-microsoft-com:office:office" xmlns:r="http://schemas.openxmlformats.org/officeDocument/2006/relationships" xmlns:m="http://schemas.openxmlformats.org/officeDocument/2006/math" xmlns:v="urn:schemas-microsoft-com:vml" xmlns:wp14="http://schemas.microsoft.com/office/word/2010/wordprocessingDrawing" xmlns:wp="http://schemas.openxmlformats.org/drawingml/2006/wordprocessingDrawing" xmlns:w10="urn:schemas-microsoft-com:office:word" xmlns:w="http://schemas.openxmlformats.org/wordprocessingml/2006/main" xmlns:w14="http://schemas.microsoft.com/office/word/2010/wordml" xmlns:w15="http://schemas.microsoft.com/office/word/2012/wordml" xmlns:w16cid="http://schemas.microsoft.com/office/word/2016/wordml/cid" xmlns:w16se="http://schemas.microsoft.com/office/word/2015/wordml/symex" xmlns:wpg="http://schemas.microsoft.com/office/word/2010/wordprocessingGroup" xmlns:wpi="http://schemas.microsoft.com/office/word/2010/wordprocessingInk" xmlns:wne="http://schemas.microsoft.com/office/word/2006/wordml" xmlns:wps="http://schemas.microsoft.com/office/word/2010/wordprocessingShape" mc:Ignorable="w14 w15 w16se w16cid wp14">
   <w:endnote w:type="separator" w:id="-1">
     <w:p>
       <w:r>
@@ -866,7 +2343,7 @@
 </file>
 
 <file path=word/footer1.xml><?xml version="1.0" encoding="utf-8"?>
-<w:ftr xmlns:wpc="http://schemas.microsoft.com/office/word/2010/wordprocessingCanvas" xmlns:mc="http://schemas.openxmlformats.org/markup-compatibility/2006" xmlns:o="urn:schemas-microsoft-com:office:office" xmlns:r="http://schemas.openxmlformats.org/officeDocument/2006/relationships" xmlns:m="http://schemas.openxmlformats.org/officeDocument/2006/math" xmlns:v="urn:schemas-microsoft-com:vml" xmlns:wp14="http://schemas.microsoft.com/office/word/2010/wordprocessingDrawing" xmlns:wp="http://schemas.openxmlformats.org/drawingml/2006/wordprocessingDrawing" xmlns:w10="urn:schemas-microsoft-com:office:word" xmlns:w="http://schemas.openxmlformats.org/wordprocessingml/2006/main" xmlns:w14="http://schemas.microsoft.com/office/word/2010/wordml" xmlns:w15="http://schemas.microsoft.com/office/word/2012/wordml" xmlns:wpg="http://schemas.microsoft.com/office/word/2010/wordprocessingGroup" xmlns:wpi="http://schemas.microsoft.com/office/word/2010/wordprocessingInk" xmlns:wne="http://schemas.microsoft.com/office/word/2006/wordml" xmlns:wps="http://schemas.microsoft.com/office/word/2010/wordprocessingShape" mc:Ignorable="w14 w15 wp14">
+<w:ftr xmlns:wpc="http://schemas.microsoft.com/office/word/2010/wordprocessingCanvas" xmlns:cx="http://schemas.microsoft.com/office/drawing/2014/chartex" xmlns:cx1="http://schemas.microsoft.com/office/drawing/2015/9/8/chartex" xmlns:cx2="http://schemas.microsoft.com/office/drawing/2015/10/21/chartex" xmlns:cx3="http://schemas.microsoft.com/office/drawing/2016/5/9/chartex" xmlns:cx4="http://schemas.microsoft.com/office/drawing/2016/5/10/chartex" xmlns:cx5="http://schemas.microsoft.com/office/drawing/2016/5/11/chartex" xmlns:cx6="http://schemas.microsoft.com/office/drawing/2016/5/12/chartex" xmlns:cx7="http://schemas.microsoft.com/office/drawing/2016/5/13/chartex" xmlns:cx8="http://schemas.microsoft.com/office/drawing/2016/5/14/chartex" xmlns:mc="http://schemas.openxmlformats.org/markup-compatibility/2006" xmlns:aink="http://schemas.microsoft.com/office/drawing/2016/ink" xmlns:am3d="http://schemas.microsoft.com/office/drawing/2017/model3d" xmlns:o="urn:schemas-microsoft-com:office:office" xmlns:r="http://schemas.openxmlformats.org/officeDocument/2006/relationships" xmlns:m="http://schemas.openxmlformats.org/officeDocument/2006/math" xmlns:v="urn:schemas-microsoft-com:vml" xmlns:wp14="http://schemas.microsoft.com/office/word/2010/wordprocessingDrawing" xmlns:wp="http://schemas.openxmlformats.org/drawingml/2006/wordprocessingDrawing" xmlns:w10="urn:schemas-microsoft-com:office:word" xmlns:w="http://schemas.openxmlformats.org/wordprocessingml/2006/main" xmlns:w14="http://schemas.microsoft.com/office/word/2010/wordml" xmlns:w15="http://schemas.microsoft.com/office/word/2012/wordml" xmlns:w16cid="http://schemas.microsoft.com/office/word/2016/wordml/cid" xmlns:w16se="http://schemas.microsoft.com/office/word/2015/wordml/symex" xmlns:wpg="http://schemas.microsoft.com/office/word/2010/wordprocessingGroup" xmlns:wpi="http://schemas.microsoft.com/office/word/2010/wordprocessingInk" xmlns:wne="http://schemas.microsoft.com/office/word/2006/wordml" xmlns:wps="http://schemas.microsoft.com/office/word/2010/wordprocessingShape" mc:Ignorable="w14 w15 w16se w16cid wp14">
   <w:p>
     <w:pPr>
       <w:pStyle w:val="Footer"/>
@@ -882,7 +2359,17 @@
 </file>
 
 <file path=word/footer2.xml><?xml version="1.0" encoding="utf-8"?>
-<w:ftr xmlns:wpc="http://schemas.microsoft.com/office/word/2010/wordprocessingCanvas" xmlns:mc="http://schemas.openxmlformats.org/markup-compatibility/2006" xmlns:o="urn:schemas-microsoft-com:office:office" xmlns:r="http://schemas.openxmlformats.org/officeDocument/2006/relationships" xmlns:m="http://schemas.openxmlformats.org/officeDocument/2006/math" xmlns:v="urn:schemas-microsoft-com:vml" xmlns:wp14="http://schemas.microsoft.com/office/word/2010/wordprocessingDrawing" xmlns:wp="http://schemas.openxmlformats.org/drawingml/2006/wordprocessingDrawing" xmlns:w10="urn:schemas-microsoft-com:office:word" xmlns:w="http://schemas.openxmlformats.org/wordprocessingml/2006/main" xmlns:w14="http://schemas.microsoft.com/office/word/2010/wordml" xmlns:w15="http://schemas.microsoft.com/office/word/2012/wordml" xmlns:wpg="http://schemas.microsoft.com/office/word/2010/wordprocessingGroup" xmlns:wpi="http://schemas.microsoft.com/office/word/2010/wordprocessingInk" xmlns:wne="http://schemas.microsoft.com/office/word/2006/wordml" xmlns:wps="http://schemas.microsoft.com/office/word/2010/wordprocessingShape" mc:Ignorable="w14 w15 wp14">
+<w:ftr xmlns:wpc="http://schemas.microsoft.com/office/word/2010/wordprocessingCanvas" xmlns:cx="http://schemas.microsoft.com/office/drawing/2014/chartex" xmlns:cx1="http://schemas.microsoft.com/office/drawing/2015/9/8/chartex" xmlns:cx2="http://schemas.microsoft.com/office/drawing/2015/10/21/chartex" xmlns:cx3="http://schemas.microsoft.com/office/drawing/2016/5/9/chartex" xmlns:cx4="http://schemas.microsoft.com/office/drawing/2016/5/10/chartex" xmlns:cx5="http://schemas.microsoft.com/office/drawing/2016/5/11/chartex" xmlns:cx6="http://schemas.microsoft.com/office/drawing/2016/5/12/chartex" xmlns:cx7="http://schemas.microsoft.com/office/drawing/2016/5/13/chartex" xmlns:cx8="http://schemas.microsoft.com/office/drawing/2016/5/14/chartex" xmlns:mc="http://schemas.openxmlformats.org/markup-compatibility/2006" xmlns:aink="http://schemas.microsoft.com/office/drawing/2016/ink" xmlns:am3d="http://schemas.microsoft.com/office/drawing/2017/model3d" xmlns:o="urn:schemas-microsoft-com:office:office" xmlns:r="http://schemas.openxmlformats.org/officeDocument/2006/relationships" xmlns:m="http://schemas.openxmlformats.org/officeDocument/2006/math" xmlns:v="urn:schemas-microsoft-com:vml" xmlns:wp14="http://schemas.microsoft.com/office/word/2010/wordprocessingDrawing" xmlns:wp="http://schemas.openxmlformats.org/drawingml/2006/wordprocessingDrawing" xmlns:w10="urn:schemas-microsoft-com:office:word" xmlns:w="http://schemas.openxmlformats.org/wordprocessingml/2006/main" xmlns:w14="http://schemas.microsoft.com/office/word/2010/wordml" xmlns:w15="http://schemas.microsoft.com/office/word/2012/wordml" xmlns:w16cid="http://schemas.microsoft.com/office/word/2016/wordml/cid" xmlns:w16se="http://schemas.microsoft.com/office/word/2015/wordml/symex" xmlns:wpg="http://schemas.microsoft.com/office/word/2010/wordprocessingGroup" xmlns:wpi="http://schemas.microsoft.com/office/word/2010/wordprocessingInk" xmlns:wne="http://schemas.microsoft.com/office/word/2006/wordml" xmlns:wps="http://schemas.microsoft.com/office/word/2010/wordprocessingShape" mc:Ignorable="w14 w15 w16se w16cid wp14">
+  <w:p>
+    <w:pPr>
+      <w:pStyle w:val="Footer"/>
+    </w:pPr>
+  </w:p>
+</w:ftr>
+</file>
+
+<file path=word/footer3.xml><?xml version="1.0" encoding="utf-8"?>
+<w:ftr xmlns:wpc="http://schemas.microsoft.com/office/word/2010/wordprocessingCanvas" xmlns:cx="http://schemas.microsoft.com/office/drawing/2014/chartex" xmlns:cx1="http://schemas.microsoft.com/office/drawing/2015/9/8/chartex" xmlns:cx2="http://schemas.microsoft.com/office/drawing/2015/10/21/chartex" xmlns:cx3="http://schemas.microsoft.com/office/drawing/2016/5/9/chartex" xmlns:cx4="http://schemas.microsoft.com/office/drawing/2016/5/10/chartex" xmlns:cx5="http://schemas.microsoft.com/office/drawing/2016/5/11/chartex" xmlns:cx6="http://schemas.microsoft.com/office/drawing/2016/5/12/chartex" xmlns:cx7="http://schemas.microsoft.com/office/drawing/2016/5/13/chartex" xmlns:cx8="http://schemas.microsoft.com/office/drawing/2016/5/14/chartex" xmlns:mc="http://schemas.openxmlformats.org/markup-compatibility/2006" xmlns:aink="http://schemas.microsoft.com/office/drawing/2016/ink" xmlns:am3d="http://schemas.microsoft.com/office/drawing/2017/model3d" xmlns:o="urn:schemas-microsoft-com:office:office" xmlns:r="http://schemas.openxmlformats.org/officeDocument/2006/relationships" xmlns:m="http://schemas.openxmlformats.org/officeDocument/2006/math" xmlns:v="urn:schemas-microsoft-com:vml" xmlns:wp14="http://schemas.microsoft.com/office/word/2010/wordprocessingDrawing" xmlns:wp="http://schemas.openxmlformats.org/drawingml/2006/wordprocessingDrawing" xmlns:w10="urn:schemas-microsoft-com:office:word" xmlns:w="http://schemas.openxmlformats.org/wordprocessingml/2006/main" xmlns:w14="http://schemas.microsoft.com/office/word/2010/wordml" xmlns:w15="http://schemas.microsoft.com/office/word/2012/wordml" xmlns:w16cid="http://schemas.microsoft.com/office/word/2016/wordml/cid" xmlns:w16se="http://schemas.microsoft.com/office/word/2015/wordml/symex" xmlns:wpg="http://schemas.microsoft.com/office/word/2010/wordprocessingGroup" xmlns:wpi="http://schemas.microsoft.com/office/word/2010/wordprocessingInk" xmlns:wne="http://schemas.microsoft.com/office/word/2006/wordml" xmlns:wps="http://schemas.microsoft.com/office/word/2010/wordprocessingShape" mc:Ignorable="w14 w15 w16se w16cid wp14">
   <w:p>
     <w:pPr>
       <w:pStyle w:val="Footer"/>
@@ -898,7 +2385,7 @@
 </file>
 
 <file path=word/footnotes.xml><?xml version="1.0" encoding="utf-8"?>
-<w:footnotes xmlns:wpc="http://schemas.microsoft.com/office/word/2010/wordprocessingCanvas" xmlns:mc="http://schemas.openxmlformats.org/markup-compatibility/2006" xmlns:o="urn:schemas-microsoft-com:office:office" xmlns:r="http://schemas.openxmlformats.org/officeDocument/2006/relationships" xmlns:m="http://schemas.openxmlformats.org/officeDocument/2006/math" xmlns:v="urn:schemas-microsoft-com:vml" xmlns:wp14="http://schemas.microsoft.com/office/word/2010/wordprocessingDrawing" xmlns:wp="http://schemas.openxmlformats.org/drawingml/2006/wordprocessingDrawing" xmlns:w10="urn:schemas-microsoft-com:office:word" xmlns:w="http://schemas.openxmlformats.org/wordprocessingml/2006/main" xmlns:w14="http://schemas.microsoft.com/office/word/2010/wordml" xmlns:w15="http://schemas.microsoft.com/office/word/2012/wordml" xmlns:wpg="http://schemas.microsoft.com/office/word/2010/wordprocessingGroup" xmlns:wpi="http://schemas.microsoft.com/office/word/2010/wordprocessingInk" xmlns:wne="http://schemas.microsoft.com/office/word/2006/wordml" xmlns:wps="http://schemas.microsoft.com/office/word/2010/wordprocessingShape" mc:Ignorable="w14 w15 wp14">
+<w:footnotes xmlns:wpc="http://schemas.microsoft.com/office/word/2010/wordprocessingCanvas" xmlns:cx="http://schemas.microsoft.com/office/drawing/2014/chartex" xmlns:cx1="http://schemas.microsoft.com/office/drawing/2015/9/8/chartex" xmlns:cx2="http://schemas.microsoft.com/office/drawing/2015/10/21/chartex" xmlns:cx3="http://schemas.microsoft.com/office/drawing/2016/5/9/chartex" xmlns:cx4="http://schemas.microsoft.com/office/drawing/2016/5/10/chartex" xmlns:cx5="http://schemas.microsoft.com/office/drawing/2016/5/11/chartex" xmlns:cx6="http://schemas.microsoft.com/office/drawing/2016/5/12/chartex" xmlns:cx7="http://schemas.microsoft.com/office/drawing/2016/5/13/chartex" xmlns:cx8="http://schemas.microsoft.com/office/drawing/2016/5/14/chartex" xmlns:mc="http://schemas.openxmlformats.org/markup-compatibility/2006" xmlns:aink="http://schemas.microsoft.com/office/drawing/2016/ink" xmlns:am3d="http://schemas.microsoft.com/office/drawing/2017/model3d" xmlns:o="urn:schemas-microsoft-com:office:office" xmlns:r="http://schemas.openxmlformats.org/officeDocument/2006/relationships" xmlns:m="http://schemas.openxmlformats.org/officeDocument/2006/math" xmlns:v="urn:schemas-microsoft-com:vml" xmlns:wp14="http://schemas.microsoft.com/office/word/2010/wordprocessingDrawing" xmlns:wp="http://schemas.openxmlformats.org/drawingml/2006/wordprocessingDrawing" xmlns:w10="urn:schemas-microsoft-com:office:word" xmlns:w="http://schemas.openxmlformats.org/wordprocessingml/2006/main" xmlns:w14="http://schemas.microsoft.com/office/word/2010/wordml" xmlns:w15="http://schemas.microsoft.com/office/word/2012/wordml" xmlns:w16cid="http://schemas.microsoft.com/office/word/2016/wordml/cid" xmlns:w16se="http://schemas.microsoft.com/office/word/2015/wordml/symex" xmlns:wpg="http://schemas.microsoft.com/office/word/2010/wordprocessingGroup" xmlns:wpi="http://schemas.microsoft.com/office/word/2010/wordprocessingInk" xmlns:wne="http://schemas.microsoft.com/office/word/2006/wordml" xmlns:wps="http://schemas.microsoft.com/office/word/2010/wordprocessingShape" mc:Ignorable="w14 w15 w16se w16cid wp14">
   <w:footnote w:type="separator" w:id="-1">
     <w:p>
       <w:r>
@@ -916,8 +2403,38 @@
 </w:footnotes>
 </file>
 
+<file path=word/header1.xml><?xml version="1.0" encoding="utf-8"?>
+<w:hdr xmlns:wpc="http://schemas.microsoft.com/office/word/2010/wordprocessingCanvas" xmlns:cx="http://schemas.microsoft.com/office/drawing/2014/chartex" xmlns:cx1="http://schemas.microsoft.com/office/drawing/2015/9/8/chartex" xmlns:cx2="http://schemas.microsoft.com/office/drawing/2015/10/21/chartex" xmlns:cx3="http://schemas.microsoft.com/office/drawing/2016/5/9/chartex" xmlns:cx4="http://schemas.microsoft.com/office/drawing/2016/5/10/chartex" xmlns:cx5="http://schemas.microsoft.com/office/drawing/2016/5/11/chartex" xmlns:cx6="http://schemas.microsoft.com/office/drawing/2016/5/12/chartex" xmlns:cx7="http://schemas.microsoft.com/office/drawing/2016/5/13/chartex" xmlns:cx8="http://schemas.microsoft.com/office/drawing/2016/5/14/chartex" xmlns:mc="http://schemas.openxmlformats.org/markup-compatibility/2006" xmlns:aink="http://schemas.microsoft.com/office/drawing/2016/ink" xmlns:am3d="http://schemas.microsoft.com/office/drawing/2017/model3d" xmlns:o="urn:schemas-microsoft-com:office:office" xmlns:r="http://schemas.openxmlformats.org/officeDocument/2006/relationships" xmlns:m="http://schemas.openxmlformats.org/officeDocument/2006/math" xmlns:v="urn:schemas-microsoft-com:vml" xmlns:wp14="http://schemas.microsoft.com/office/word/2010/wordprocessingDrawing" xmlns:wp="http://schemas.openxmlformats.org/drawingml/2006/wordprocessingDrawing" xmlns:w10="urn:schemas-microsoft-com:office:word" xmlns:w="http://schemas.openxmlformats.org/wordprocessingml/2006/main" xmlns:w14="http://schemas.microsoft.com/office/word/2010/wordml" xmlns:w15="http://schemas.microsoft.com/office/word/2012/wordml" xmlns:w16cid="http://schemas.microsoft.com/office/word/2016/wordml/cid" xmlns:w16se="http://schemas.microsoft.com/office/word/2015/wordml/symex" xmlns:wpg="http://schemas.microsoft.com/office/word/2010/wordprocessingGroup" xmlns:wpi="http://schemas.microsoft.com/office/word/2010/wordprocessingInk" xmlns:wne="http://schemas.microsoft.com/office/word/2006/wordml" xmlns:wps="http://schemas.microsoft.com/office/word/2010/wordprocessingShape" mc:Ignorable="w14 w15 w16se w16cid wp14">
+  <w:p>
+    <w:pPr>
+      <w:pStyle w:val="Header"/>
+    </w:pPr>
+  </w:p>
+</w:hdr>
+</file>
+
+<file path=word/header2.xml><?xml version="1.0" encoding="utf-8"?>
+<w:hdr xmlns:wpc="http://schemas.microsoft.com/office/word/2010/wordprocessingCanvas" xmlns:cx="http://schemas.microsoft.com/office/drawing/2014/chartex" xmlns:cx1="http://schemas.microsoft.com/office/drawing/2015/9/8/chartex" xmlns:cx2="http://schemas.microsoft.com/office/drawing/2015/10/21/chartex" xmlns:cx3="http://schemas.microsoft.com/office/drawing/2016/5/9/chartex" xmlns:cx4="http://schemas.microsoft.com/office/drawing/2016/5/10/chartex" xmlns:cx5="http://schemas.microsoft.com/office/drawing/2016/5/11/chartex" xmlns:cx6="http://schemas.microsoft.com/office/drawing/2016/5/12/chartex" xmlns:cx7="http://schemas.microsoft.com/office/drawing/2016/5/13/chartex" xmlns:cx8="http://schemas.microsoft.com/office/drawing/2016/5/14/chartex" xmlns:mc="http://schemas.openxmlformats.org/markup-compatibility/2006" xmlns:aink="http://schemas.microsoft.com/office/drawing/2016/ink" xmlns:am3d="http://schemas.microsoft.com/office/drawing/2017/model3d" xmlns:o="urn:schemas-microsoft-com:office:office" xmlns:r="http://schemas.openxmlformats.org/officeDocument/2006/relationships" xmlns:m="http://schemas.openxmlformats.org/officeDocument/2006/math" xmlns:v="urn:schemas-microsoft-com:vml" xmlns:wp14="http://schemas.microsoft.com/office/word/2010/wordprocessingDrawing" xmlns:wp="http://schemas.openxmlformats.org/drawingml/2006/wordprocessingDrawing" xmlns:w10="urn:schemas-microsoft-com:office:word" xmlns:w="http://schemas.openxmlformats.org/wordprocessingml/2006/main" xmlns:w14="http://schemas.microsoft.com/office/word/2010/wordml" xmlns:w15="http://schemas.microsoft.com/office/word/2012/wordml" xmlns:w16cid="http://schemas.microsoft.com/office/word/2016/wordml/cid" xmlns:w16se="http://schemas.microsoft.com/office/word/2015/wordml/symex" xmlns:wpg="http://schemas.microsoft.com/office/word/2010/wordprocessingGroup" xmlns:wpi="http://schemas.microsoft.com/office/word/2010/wordprocessingInk" xmlns:wne="http://schemas.microsoft.com/office/word/2006/wordml" xmlns:wps="http://schemas.microsoft.com/office/word/2010/wordprocessingShape" mc:Ignorable="w14 w15 w16se w16cid wp14">
+  <w:p>
+    <w:pPr>
+      <w:pStyle w:val="Header"/>
+    </w:pPr>
+  </w:p>
+</w:hdr>
+</file>
+
+<file path=word/header3.xml><?xml version="1.0" encoding="utf-8"?>
+<w:hdr xmlns:wpc="http://schemas.microsoft.com/office/word/2010/wordprocessingCanvas" xmlns:cx="http://schemas.microsoft.com/office/drawing/2014/chartex" xmlns:cx1="http://schemas.microsoft.com/office/drawing/2015/9/8/chartex" xmlns:cx2="http://schemas.microsoft.com/office/drawing/2015/10/21/chartex" xmlns:cx3="http://schemas.microsoft.com/office/drawing/2016/5/9/chartex" xmlns:cx4="http://schemas.microsoft.com/office/drawing/2016/5/10/chartex" xmlns:cx5="http://schemas.microsoft.com/office/drawing/2016/5/11/chartex" xmlns:cx6="http://schemas.microsoft.com/office/drawing/2016/5/12/chartex" xmlns:cx7="http://schemas.microsoft.com/office/drawing/2016/5/13/chartex" xmlns:cx8="http://schemas.microsoft.com/office/drawing/2016/5/14/chartex" xmlns:mc="http://schemas.openxmlformats.org/markup-compatibility/2006" xmlns:aink="http://schemas.microsoft.com/office/drawing/2016/ink" xmlns:am3d="http://schemas.microsoft.com/office/drawing/2017/model3d" xmlns:o="urn:schemas-microsoft-com:office:office" xmlns:r="http://schemas.openxmlformats.org/officeDocument/2006/relationships" xmlns:m="http://schemas.openxmlformats.org/officeDocument/2006/math" xmlns:v="urn:schemas-microsoft-com:vml" xmlns:wp14="http://schemas.microsoft.com/office/word/2010/wordprocessingDrawing" xmlns:wp="http://schemas.openxmlformats.org/drawingml/2006/wordprocessingDrawing" xmlns:w10="urn:schemas-microsoft-com:office:word" xmlns:w="http://schemas.openxmlformats.org/wordprocessingml/2006/main" xmlns:w14="http://schemas.microsoft.com/office/word/2010/wordml" xmlns:w15="http://schemas.microsoft.com/office/word/2012/wordml" xmlns:w16cid="http://schemas.microsoft.com/office/word/2016/wordml/cid" xmlns:w16se="http://schemas.microsoft.com/office/word/2015/wordml/symex" xmlns:wpg="http://schemas.microsoft.com/office/word/2010/wordprocessingGroup" xmlns:wpi="http://schemas.microsoft.com/office/word/2010/wordprocessingInk" xmlns:wne="http://schemas.microsoft.com/office/word/2006/wordml" xmlns:wps="http://schemas.microsoft.com/office/word/2010/wordprocessingShape" mc:Ignorable="w14 w15 w16se w16cid wp14">
+  <w:p>
+    <w:pPr>
+      <w:pStyle w:val="Header"/>
+    </w:pPr>
+  </w:p>
+</w:hdr>
+</file>
+
 <file path=word/numbering.xml><?xml version="1.0" encoding="utf-8"?>
-<w:numbering xmlns:wpc="http://schemas.microsoft.com/office/word/2010/wordprocessingCanvas" xmlns:mc="http://schemas.openxmlformats.org/markup-compatibility/2006" xmlns:o="urn:schemas-microsoft-com:office:office" xmlns:r="http://schemas.openxmlformats.org/officeDocument/2006/relationships" xmlns:m="http://schemas.openxmlformats.org/officeDocument/2006/math" xmlns:v="urn:schemas-microsoft-com:vml" xmlns:wp14="http://schemas.microsoft.com/office/word/2010/wordprocessingDrawing" xmlns:wp="http://schemas.openxmlformats.org/drawingml/2006/wordprocessingDrawing" xmlns:w10="urn:schemas-microsoft-com:office:word" xmlns:w="http://schemas.openxmlformats.org/wordprocessingml/2006/main" xmlns:w14="http://schemas.microsoft.com/office/word/2010/wordml" xmlns:w15="http://schemas.microsoft.com/office/word/2012/wordml" xmlns:wpg="http://schemas.microsoft.com/office/word/2010/wordprocessingGroup" xmlns:wpi="http://schemas.microsoft.com/office/word/2010/wordprocessingInk" xmlns:wne="http://schemas.microsoft.com/office/word/2006/wordml" xmlns:wps="http://schemas.microsoft.com/office/word/2010/wordprocessingShape" mc:Ignorable="w14 w15 wp14">
+<w:numbering xmlns:wpc="http://schemas.microsoft.com/office/word/2010/wordprocessingCanvas" xmlns:cx="http://schemas.microsoft.com/office/drawing/2014/chartex" xmlns:cx1="http://schemas.microsoft.com/office/drawing/2015/9/8/chartex" xmlns:cx2="http://schemas.microsoft.com/office/drawing/2015/10/21/chartex" xmlns:cx3="http://schemas.microsoft.com/office/drawing/2016/5/9/chartex" xmlns:cx4="http://schemas.microsoft.com/office/drawing/2016/5/10/chartex" xmlns:cx5="http://schemas.microsoft.com/office/drawing/2016/5/11/chartex" xmlns:cx6="http://schemas.microsoft.com/office/drawing/2016/5/12/chartex" xmlns:cx7="http://schemas.microsoft.com/office/drawing/2016/5/13/chartex" xmlns:cx8="http://schemas.microsoft.com/office/drawing/2016/5/14/chartex" xmlns:mc="http://schemas.openxmlformats.org/markup-compatibility/2006" xmlns:aink="http://schemas.microsoft.com/office/drawing/2016/ink" xmlns:am3d="http://schemas.microsoft.com/office/drawing/2017/model3d" xmlns:o="urn:schemas-microsoft-com:office:office" xmlns:r="http://schemas.openxmlformats.org/officeDocument/2006/relationships" xmlns:m="http://schemas.openxmlformats.org/officeDocument/2006/math" xmlns:v="urn:schemas-microsoft-com:vml" xmlns:wp14="http://schemas.microsoft.com/office/word/2010/wordprocessingDrawing" xmlns:wp="http://schemas.openxmlformats.org/drawingml/2006/wordprocessingDrawing" xmlns:w10="urn:schemas-microsoft-com:office:word" xmlns:w="http://schemas.openxmlformats.org/wordprocessingml/2006/main" xmlns:w14="http://schemas.microsoft.com/office/word/2010/wordml" xmlns:w15="http://schemas.microsoft.com/office/word/2012/wordml" xmlns:w16cid="http://schemas.microsoft.com/office/word/2016/wordml/cid" xmlns:w16se="http://schemas.microsoft.com/office/word/2015/wordml/symex" xmlns:wpg="http://schemas.microsoft.com/office/word/2010/wordprocessingGroup" xmlns:wpi="http://schemas.microsoft.com/office/word/2010/wordprocessingInk" xmlns:wne="http://schemas.microsoft.com/office/word/2006/wordml" xmlns:wps="http://schemas.microsoft.com/office/word/2010/wordprocessingShape" mc:Ignorable="w14 w15 w16se w16cid wp14">
   <w:abstractNum w:abstractNumId="0" w15:restartNumberingAfterBreak="0">
     <w:nsid w:val="00DF0F64"/>
     <w:multiLevelType w:val="hybridMultilevel"/>
@@ -5353,7 +6870,7 @@
 </file>
 
 <file path=word/styles.xml><?xml version="1.0" encoding="utf-8"?>
-<w:styles xmlns:mc="http://schemas.openxmlformats.org/markup-compatibility/2006" xmlns:r="http://schemas.openxmlformats.org/officeDocument/2006/relationships" xmlns:w="http://schemas.openxmlformats.org/wordprocessingml/2006/main" xmlns:w14="http://schemas.microsoft.com/office/word/2010/wordml" xmlns:w15="http://schemas.microsoft.com/office/word/2012/wordml" mc:Ignorable="w14 w15">
+<w:styles xmlns:mc="http://schemas.openxmlformats.org/markup-compatibility/2006" xmlns:r="http://schemas.openxmlformats.org/officeDocument/2006/relationships" xmlns:w="http://schemas.openxmlformats.org/wordprocessingml/2006/main" xmlns:w14="http://schemas.microsoft.com/office/word/2010/wordml" xmlns:w15="http://schemas.microsoft.com/office/word/2012/wordml" xmlns:w16cid="http://schemas.microsoft.com/office/word/2016/wordml/cid" xmlns:w16se="http://schemas.microsoft.com/office/word/2015/wordml/symex" mc:Ignorable="w14 w15 w16se w16cid">
   <w:docDefaults>
     <w:rPrDefault>
       <w:rPr>
@@ -5369,7 +6886,7 @@
       </w:pPr>
     </w:pPrDefault>
   </w:docDefaults>
-  <w:latentStyles w:defLockedState="0" w:defUIPriority="99" w:defSemiHidden="0" w:defUnhideWhenUsed="0" w:defQFormat="0" w:count="371">
+  <w:latentStyles w:defLockedState="0" w:defUIPriority="99" w:defSemiHidden="0" w:defUnhideWhenUsed="0" w:defQFormat="0" w:count="376">
     <w:lsdException w:name="Normal" w:uiPriority="0" w:qFormat="1"/>
     <w:lsdException w:name="heading 1" w:qFormat="1"/>
     <w:lsdException w:name="heading 2" w:qFormat="1"/>
@@ -5741,6 +7258,11 @@
     <w:lsdException w:name="List Table 5 Dark Accent 6" w:uiPriority="50"/>
     <w:lsdException w:name="List Table 6 Colorful Accent 6" w:uiPriority="51"/>
     <w:lsdException w:name="List Table 7 Colorful Accent 6" w:uiPriority="52"/>
+    <w:lsdException w:name="Mention" w:semiHidden="1" w:unhideWhenUsed="1"/>
+    <w:lsdException w:name="Smart Hyperlink" w:semiHidden="1" w:unhideWhenUsed="1"/>
+    <w:lsdException w:name="Hashtag" w:semiHidden="1" w:unhideWhenUsed="1"/>
+    <w:lsdException w:name="Unresolved Mention" w:semiHidden="1" w:unhideWhenUsed="1"/>
+    <w:lsdException w:name="Smart Link" w:semiHidden="1" w:unhideWhenUsed="1"/>
   </w:latentStyles>
   <w:style w:type="paragraph" w:default="1" w:styleId="Normal">
     <w:name w:val="Normal"/>
@@ -7383,21 +8905,10 @@
 </file>
 
 <file path=customXml/item1.xml><?xml version="1.0" encoding="utf-8"?>
-<?mso-contentType ?>
-<FormTemplates xmlns="http://schemas.microsoft.com/sharepoint/v3/contenttype/forms">
-  <Display>DocumentLibraryForm</Display>
-  <Edit>DocumentLibraryForm</Edit>
-  <New>DocumentLibraryForm</New>
-</FormTemplates>
+<Session xmlns="http://schemas.business-integrity.com/dealbuilder/2006/answers"/>
 </file>
 
 <file path=customXml/item2.xml><?xml version="1.0" encoding="utf-8"?>
-<p:properties xmlns:p="http://schemas.microsoft.com/office/2006/metadata/properties" xmlns:xsi="http://www.w3.org/2001/XMLSchema-instance" xmlns:pc="http://schemas.microsoft.com/office/infopath/2007/PartnerControls">
-  <documentManagement/>
-</p:properties>
-</file>
-
-<file path=customXml/item3.xml><?xml version="1.0" encoding="utf-8"?>
 <ct:contentTypeSchema xmlns:ct="http://schemas.microsoft.com/office/2006/metadata/contentType" xmlns:ma="http://schemas.microsoft.com/office/2006/metadata/properties/metaAttributes" ct:_="" ma:_="" ma:contentTypeName="Document" ma:contentTypeID="0x010100A1CED267FEB7EE46B5B599C1ADC2332B" ma:contentTypeVersion="2" ma:contentTypeDescription="Create a new document." ma:contentTypeScope="" ma:versionID="02e0f180621af5a35a1ff98385c10bdd">
   <xsd:schema xmlns:xsd="http://www.w3.org/2001/XMLSchema" xmlns:xs="http://www.w3.org/2001/XMLSchema" xmlns:p="http://schemas.microsoft.com/office/2006/metadata/properties" xmlns:ns2="eafbe288-58a4-43af-8b16-d4543a9315fe" targetNamespace="http://schemas.microsoft.com/office/2006/metadata/properties" ma:root="true" ma:fieldsID="bfd25a3d95ddfb8baf9d15f960fe1652" ns2:_="">
     <xsd:import namespace="eafbe288-58a4-43af-8b16-d4543a9315fe"/>
@@ -7545,32 +9056,34 @@
 </ct:contentTypeSchema>
 </file>
 
-<file path=customXml/item4.xml><?xml version="1.0" encoding="utf-8"?>
+<file path=customXml/item3.xml><?xml version="1.0" encoding="utf-8"?>
 <Dictionary xmlns="http://schemas.business-integrity.com/dealbuilder/2006/dictionary" SavedByVersion="5.4.1524.0" MinimumVersion="5.3.0.0"/>
 </file>
 
+<file path=customXml/item4.xml><?xml version="1.0" encoding="utf-8"?>
+<?mso-contentType ?>
+<FormTemplates xmlns="http://schemas.microsoft.com/sharepoint/v3/contenttype/forms">
+  <Display>DocumentLibraryForm</Display>
+  <Edit>DocumentLibraryForm</Edit>
+  <New>DocumentLibraryForm</New>
+</FormTemplates>
+</file>
+
 <file path=customXml/item5.xml><?xml version="1.0" encoding="utf-8"?>
-<Session xmlns="http://schemas.business-integrity.com/dealbuilder/2006/answers"/>
+<p:properties xmlns:p="http://schemas.microsoft.com/office/2006/metadata/properties" xmlns:xsi="http://www.w3.org/2001/XMLSchema-instance" xmlns:pc="http://schemas.microsoft.com/office/infopath/2007/PartnerControls">
+  <documentManagement/>
+</p:properties>
 </file>
 
 <file path=customXml/itemProps1.xml><?xml version="1.0" encoding="utf-8"?>
-<ds:datastoreItem xmlns:ds="http://schemas.openxmlformats.org/officeDocument/2006/customXml" ds:itemID="{1D3BA110-D753-4680-ABAE-331270D216C7}">
+<ds:datastoreItem xmlns:ds="http://schemas.openxmlformats.org/officeDocument/2006/customXml" ds:itemID="{0AEB2422-E758-42C0-946B-A8A1403D0FFC}">
   <ds:schemaRefs>
-    <ds:schemaRef ds:uri="http://schemas.microsoft.com/sharepoint/v3/contenttype/forms"/>
+    <ds:schemaRef ds:uri="http://schemas.business-integrity.com/dealbuilder/2006/answers"/>
   </ds:schemaRefs>
 </ds:datastoreItem>
 </file>
 
 <file path=customXml/itemProps2.xml><?xml version="1.0" encoding="utf-8"?>
-<ds:datastoreItem xmlns:ds="http://schemas.openxmlformats.org/officeDocument/2006/customXml" ds:itemID="{8EEE7296-3DFA-4CE2-80F3-0CB6A0026393}">
-  <ds:schemaRefs>
-    <ds:schemaRef ds:uri="http://schemas.microsoft.com/office/2006/metadata/properties"/>
-    <ds:schemaRef ds:uri="http://schemas.microsoft.com/office/infopath/2007/PartnerControls"/>
-  </ds:schemaRefs>
-</ds:datastoreItem>
-</file>
-
-<file path=customXml/itemProps3.xml><?xml version="1.0" encoding="utf-8"?>
 <ds:datastoreItem xmlns:ds="http://schemas.openxmlformats.org/officeDocument/2006/customXml" ds:itemID="{CC8738CB-FC30-4206-84D3-453C7063ED1F}">
   <ds:schemaRefs>
     <ds:schemaRef ds:uri="http://schemas.microsoft.com/office/2006/metadata/contentType"/>
@@ -7588,7 +9101,7 @@
 </ds:datastoreItem>
 </file>
 
-<file path=customXml/itemProps4.xml><?xml version="1.0" encoding="utf-8"?>
+<file path=customXml/itemProps3.xml><?xml version="1.0" encoding="utf-8"?>
 <ds:datastoreItem xmlns:ds="http://schemas.openxmlformats.org/officeDocument/2006/customXml" ds:itemID="{7F77A90F-15C8-44E5-869E-8F103FF06B98}">
   <ds:schemaRefs>
     <ds:schemaRef ds:uri="http://schemas.business-integrity.com/dealbuilder/2006/dictionary"/>
@@ -7596,10 +9109,19 @@
 </ds:datastoreItem>
 </file>
 
+<file path=customXml/itemProps4.xml><?xml version="1.0" encoding="utf-8"?>
+<ds:datastoreItem xmlns:ds="http://schemas.openxmlformats.org/officeDocument/2006/customXml" ds:itemID="{1D3BA110-D753-4680-ABAE-331270D216C7}">
+  <ds:schemaRefs>
+    <ds:schemaRef ds:uri="http://schemas.microsoft.com/sharepoint/v3/contenttype/forms"/>
+  </ds:schemaRefs>
+</ds:datastoreItem>
+</file>
+
 <file path=customXml/itemProps5.xml><?xml version="1.0" encoding="utf-8"?>
-<ds:datastoreItem xmlns:ds="http://schemas.openxmlformats.org/officeDocument/2006/customXml" ds:itemID="{0AEB2422-E758-42C0-946B-A8A1403D0FFC}">
+<ds:datastoreItem xmlns:ds="http://schemas.openxmlformats.org/officeDocument/2006/customXml" ds:itemID="{8EEE7296-3DFA-4CE2-80F3-0CB6A0026393}">
   <ds:schemaRefs>
-    <ds:schemaRef ds:uri="http://schemas.business-integrity.com/dealbuilder/2006/answers"/>
+    <ds:schemaRef ds:uri="http://schemas.microsoft.com/office/2006/metadata/properties"/>
+    <ds:schemaRef ds:uri="http://schemas.microsoft.com/office/infopath/2007/PartnerControls"/>
   </ds:schemaRefs>
 </ds:datastoreItem>
 </file>
</xml_diff>